<commit_message>
vypisky z prezentaci + minor changes
</commit_message>
<xml_diff>
--- a/Word dokumenty/15_programovaci_jazyky.docx
+++ b/Word dokumenty/15_programovaci_jazyky.docx
@@ -31,6 +31,98 @@
         <w:rPr>
           <w:rStyle w:val="label"/>
           <w:rFonts w:cstheme="minorHAnsi"/>
+          <w:lang w:val="cs-CZ"/>
+        </w:rPr>
+      </w:pPr>
+      <w:r>
+        <w:rPr>
+          <w:rStyle w:val="label"/>
+          <w:rFonts w:cstheme="minorHAnsi"/>
+          <w:lang w:val="cs-CZ"/>
+        </w:rPr>
+        <w:t>Jazyk pro tvorbu počítačových programů</w:t>
+      </w:r>
+    </w:p>
+    <w:p>
+      <w:pPr>
+        <w:pStyle w:val="ListParagraph"/>
+        <w:numPr>
+          <w:ilvl w:val="0"/>
+          <w:numId w:val="6"/>
+        </w:numPr>
+        <w:rPr>
+          <w:rStyle w:val="label"/>
+          <w:rFonts w:cstheme="minorHAnsi"/>
+          <w:lang w:val="cs-CZ"/>
+        </w:rPr>
+      </w:pPr>
+      <w:r>
+        <w:rPr>
+          <w:rStyle w:val="label"/>
+          <w:rFonts w:cstheme="minorHAnsi"/>
+          <w:lang w:val="cs-CZ"/>
+        </w:rPr>
+        <w:t>Sada instrukcí pro počítač pro vyřešení problému</w:t>
+      </w:r>
+    </w:p>
+    <w:p>
+      <w:pPr>
+        <w:rPr>
+          <w:rStyle w:val="label"/>
+          <w:rFonts w:cstheme="minorHAnsi"/>
+          <w:lang w:val="cs-CZ"/>
+        </w:rPr>
+      </w:pPr>
+    </w:p>
+    <w:p>
+      <w:pPr>
+        <w:rPr>
+          <w:rStyle w:val="label"/>
+          <w:rFonts w:cstheme="minorHAnsi"/>
+          <w:lang w:val="cs-CZ"/>
+        </w:rPr>
+      </w:pPr>
+      <w:r>
+        <w:rPr>
+          <w:rStyle w:val="label"/>
+          <w:rFonts w:cstheme="minorHAnsi"/>
+          <w:lang w:val="cs-CZ"/>
+        </w:rPr>
+        <w:t xml:space="preserve">Jazyky se </w:t>
+      </w:r>
+      <w:proofErr w:type="gramStart"/>
+      <w:r>
+        <w:rPr>
+          <w:rStyle w:val="label"/>
+          <w:rFonts w:cstheme="minorHAnsi"/>
+          <w:lang w:val="cs-CZ"/>
+        </w:rPr>
+        <w:t>liší</w:t>
+      </w:r>
+      <w:proofErr w:type="gramEnd"/>
+      <w:r>
+        <w:rPr>
+          <w:rStyle w:val="label"/>
+          <w:rFonts w:cstheme="minorHAnsi"/>
+          <w:lang w:val="cs-CZ"/>
+        </w:rPr>
+        <w:t xml:space="preserve"> syntaxí, paradigma, abstrakcí, oblasti použití</w:t>
+      </w:r>
+      <w:r>
+        <w:rPr>
+          <w:rStyle w:val="label"/>
+          <w:rFonts w:cstheme="minorHAnsi"/>
+          <w:lang w:val="cs-CZ"/>
+        </w:rPr>
+        <w:t xml:space="preserve"> a způsob překladů</w:t>
+      </w:r>
+    </w:p>
+    <w:p>
+      <w:pPr>
+        <w:rPr>
+          <w:rStyle w:val="label"/>
+          <w:rFonts w:cstheme="minorHAnsi"/>
+          <w:lang w:val="cs-CZ"/>
         </w:rPr>
       </w:pPr>
     </w:p>
@@ -685,6 +777,33 @@
         </w:rPr>
         <w:t>Tento zápis se kompiluje do strojového kódu</w:t>
       </w:r>
+      <w:r>
+        <w:rPr>
+          <w:rFonts w:cstheme="minorHAnsi"/>
+          <w:lang w:val="cs-CZ"/>
+        </w:rPr>
+        <w:t xml:space="preserve"> (HEX)</w:t>
+      </w:r>
+    </w:p>
+    <w:p>
+      <w:pPr>
+        <w:pStyle w:val="ListParagraph"/>
+        <w:numPr>
+          <w:ilvl w:val="2"/>
+          <w:numId w:val="1"/>
+        </w:numPr>
+        <w:rPr>
+          <w:rFonts w:cstheme="minorHAnsi"/>
+          <w:lang w:val="cs-CZ"/>
+        </w:rPr>
+      </w:pPr>
+      <w:r>
+        <w:rPr>
+          <w:rFonts w:cstheme="minorHAnsi"/>
+          <w:lang w:val="cs-CZ"/>
+        </w:rPr>
+        <w:t>Počítač nerozumí původnímu zápisu</w:t>
+      </w:r>
     </w:p>
     <w:p>
       <w:pPr>
@@ -763,7 +882,14 @@
           <w:rFonts w:cstheme="minorHAnsi"/>
           <w:lang w:val="cs-CZ"/>
         </w:rPr>
-        <w:t>Strukturované</w:t>
+        <w:t>Zápis je posloupnost příkazů</w:t>
+      </w:r>
+      <w:r>
+        <w:rPr>
+          <w:rFonts w:cstheme="minorHAnsi"/>
+          <w:lang w:val="cs-CZ"/>
+        </w:rPr>
+        <w:t>, cyklů a podmínek</w:t>
       </w:r>
     </w:p>
     <w:p>
@@ -783,14 +909,7 @@
           <w:rFonts w:cstheme="minorHAnsi"/>
           <w:lang w:val="cs-CZ"/>
         </w:rPr>
-        <w:t>Zápis je posloupnost příkazů</w:t>
-      </w:r>
-      <w:r>
-        <w:rPr>
-          <w:rFonts w:cstheme="minorHAnsi"/>
-          <w:lang w:val="cs-CZ"/>
-        </w:rPr>
-        <w:t>, cyklů a podmínek</w:t>
+        <w:t>Využití proměnných</w:t>
       </w:r>
     </w:p>
     <w:p>
@@ -802,15 +921,39 @@
         </w:numPr>
         <w:rPr>
           <w:rFonts w:cstheme="minorHAnsi"/>
-          <w:lang w:val="cs-CZ"/>
-        </w:rPr>
-      </w:pPr>
-      <w:r>
-        <w:rPr>
-          <w:rFonts w:cstheme="minorHAnsi"/>
-          <w:lang w:val="cs-CZ"/>
-        </w:rPr>
-        <w:t>Využití proměnných</w:t>
+          <w:b/>
+          <w:bCs/>
+          <w:lang w:val="cs-CZ"/>
+        </w:rPr>
+      </w:pPr>
+      <w:r>
+        <w:rPr>
+          <w:rFonts w:cstheme="minorHAnsi"/>
+          <w:b/>
+          <w:bCs/>
+          <w:lang w:val="cs-CZ"/>
+        </w:rPr>
+        <w:t>Objektově orientované</w:t>
+      </w:r>
+    </w:p>
+    <w:p>
+      <w:pPr>
+        <w:pStyle w:val="ListParagraph"/>
+        <w:numPr>
+          <w:ilvl w:val="3"/>
+          <w:numId w:val="1"/>
+        </w:numPr>
+        <w:rPr>
+          <w:rFonts w:cstheme="minorHAnsi"/>
+          <w:lang w:val="cs-CZ"/>
+        </w:rPr>
+      </w:pPr>
+      <w:r>
+        <w:rPr>
+          <w:rFonts w:cstheme="minorHAnsi"/>
+          <w:lang w:val="cs-CZ"/>
+        </w:rPr>
+        <w:t>Základní jednotkou programu je objekt</w:t>
       </w:r>
     </w:p>
     <w:p>
@@ -822,15 +965,129 @@
         </w:numPr>
         <w:rPr>
           <w:rFonts w:cstheme="minorHAnsi"/>
-          <w:lang w:val="cs-CZ"/>
-        </w:rPr>
-      </w:pPr>
-      <w:r>
-        <w:rPr>
-          <w:rFonts w:cstheme="minorHAnsi"/>
-          <w:lang w:val="cs-CZ"/>
-        </w:rPr>
-        <w:t>Objektově orientované</w:t>
+          <w:b/>
+          <w:bCs/>
+          <w:lang w:val="cs-CZ"/>
+        </w:rPr>
+      </w:pPr>
+      <w:r>
+        <w:rPr>
+          <w:rFonts w:cstheme="minorHAnsi"/>
+          <w:b/>
+          <w:bCs/>
+          <w:lang w:val="cs-CZ"/>
+        </w:rPr>
+        <w:t>Strukturované</w:t>
+      </w:r>
+    </w:p>
+    <w:p>
+      <w:pPr>
+        <w:pStyle w:val="ListParagraph"/>
+        <w:numPr>
+          <w:ilvl w:val="3"/>
+          <w:numId w:val="1"/>
+        </w:numPr>
+        <w:rPr>
+          <w:rFonts w:cstheme="minorHAnsi"/>
+          <w:lang w:val="cs-CZ"/>
+        </w:rPr>
+      </w:pPr>
+      <w:r>
+        <w:rPr>
+          <w:rFonts w:cstheme="minorHAnsi"/>
+          <w:lang w:val="cs-CZ"/>
+        </w:rPr>
+        <w:t>Např. C</w:t>
+      </w:r>
+    </w:p>
+    <w:p>
+      <w:pPr>
+        <w:pStyle w:val="ListParagraph"/>
+        <w:numPr>
+          <w:ilvl w:val="3"/>
+          <w:numId w:val="1"/>
+        </w:numPr>
+        <w:rPr>
+          <w:rFonts w:cstheme="minorHAnsi"/>
+          <w:lang w:val="cs-CZ"/>
+        </w:rPr>
+      </w:pPr>
+      <w:r>
+        <w:rPr>
+          <w:rFonts w:cstheme="minorHAnsi"/>
+          <w:lang w:val="cs-CZ"/>
+        </w:rPr>
+        <w:t>Programování pomocí</w:t>
+      </w:r>
+    </w:p>
+    <w:p>
+      <w:pPr>
+        <w:pStyle w:val="ListParagraph"/>
+        <w:numPr>
+          <w:ilvl w:val="4"/>
+          <w:numId w:val="1"/>
+        </w:numPr>
+        <w:rPr>
+          <w:rFonts w:cstheme="minorHAnsi"/>
+          <w:lang w:val="cs-CZ"/>
+        </w:rPr>
+      </w:pPr>
+      <w:r>
+        <w:rPr>
+          <w:rFonts w:cstheme="minorHAnsi"/>
+          <w:lang w:val="cs-CZ"/>
+        </w:rPr>
+        <w:t>Cyklů</w:t>
+      </w:r>
+    </w:p>
+    <w:p>
+      <w:pPr>
+        <w:pStyle w:val="ListParagraph"/>
+        <w:numPr>
+          <w:ilvl w:val="4"/>
+          <w:numId w:val="1"/>
+        </w:numPr>
+        <w:rPr>
+          <w:rFonts w:cstheme="minorHAnsi"/>
+          <w:lang w:val="cs-CZ"/>
+        </w:rPr>
+      </w:pPr>
+      <w:r>
+        <w:rPr>
+          <w:rFonts w:cstheme="minorHAnsi"/>
+          <w:lang w:val="cs-CZ"/>
+        </w:rPr>
+        <w:lastRenderedPageBreak/>
+        <w:t>Větvení (podmínky)</w:t>
+      </w:r>
+    </w:p>
+    <w:p>
+      <w:pPr>
+        <w:pStyle w:val="ListParagraph"/>
+        <w:numPr>
+          <w:ilvl w:val="4"/>
+          <w:numId w:val="1"/>
+        </w:numPr>
+        <w:rPr>
+          <w:rFonts w:cstheme="minorHAnsi"/>
+          <w:lang w:val="cs-CZ"/>
+        </w:rPr>
+      </w:pPr>
+      <w:proofErr w:type="spellStart"/>
+      <w:r>
+        <w:rPr>
+          <w:rFonts w:cstheme="minorHAnsi"/>
+          <w:lang w:val="cs-CZ"/>
+        </w:rPr>
+        <w:t>Stuktury</w:t>
+      </w:r>
+      <w:proofErr w:type="spellEnd"/>
+      <w:r>
+        <w:rPr>
+          <w:rFonts w:cstheme="minorHAnsi"/>
+          <w:lang w:val="cs-CZ"/>
+        </w:rPr>
+        <w:t xml:space="preserve"> PODFUNKCÍ</w:t>
       </w:r>
     </w:p>
     <w:p>
@@ -918,6 +1175,26 @@
         </w:numPr>
         <w:rPr>
           <w:rFonts w:cstheme="minorHAnsi"/>
+          <w:lang w:val="cs-CZ"/>
+        </w:rPr>
+      </w:pPr>
+      <w:r>
+        <w:rPr>
+          <w:rFonts w:cstheme="minorHAnsi"/>
+          <w:lang w:val="cs-CZ"/>
+        </w:rPr>
+        <w:t>Místo tvoření přesného postupu tvoříme jeho cíl, čeho má dosáhnout</w:t>
+      </w:r>
+    </w:p>
+    <w:p>
+      <w:pPr>
+        <w:pStyle w:val="ListParagraph"/>
+        <w:numPr>
+          <w:ilvl w:val="2"/>
+          <w:numId w:val="1"/>
+        </w:numPr>
+        <w:rPr>
+          <w:rFonts w:cstheme="minorHAnsi"/>
           <w:b/>
           <w:bCs/>
           <w:lang w:val="cs-CZ"/>
@@ -947,6 +1224,58 @@
           <w:lang w:val="cs-CZ"/>
         </w:rPr>
       </w:pPr>
+      <w:r>
+        <w:rPr>
+          <w:rFonts w:cstheme="minorHAnsi"/>
+          <w:lang w:val="cs-CZ"/>
+        </w:rPr>
+        <w:t>Program sestaven z matematických funkcí</w:t>
+      </w:r>
+    </w:p>
+    <w:p>
+      <w:pPr>
+        <w:pStyle w:val="ListParagraph"/>
+        <w:numPr>
+          <w:ilvl w:val="3"/>
+          <w:numId w:val="1"/>
+        </w:numPr>
+        <w:rPr>
+          <w:rFonts w:cstheme="minorHAnsi"/>
+          <w:b/>
+          <w:bCs/>
+          <w:lang w:val="cs-CZ"/>
+        </w:rPr>
+      </w:pPr>
+      <w:r>
+        <w:rPr>
+          <w:rFonts w:cstheme="minorHAnsi"/>
+          <w:lang w:val="cs-CZ"/>
+        </w:rPr>
+        <w:t xml:space="preserve">Hodně </w:t>
+      </w:r>
+      <w:proofErr w:type="spellStart"/>
+      <w:r>
+        <w:rPr>
+          <w:rFonts w:cstheme="minorHAnsi"/>
+          <w:lang w:val="cs-CZ"/>
+        </w:rPr>
+        <w:t>blízke</w:t>
+      </w:r>
+      <w:proofErr w:type="spellEnd"/>
+      <w:r>
+        <w:rPr>
+          <w:rFonts w:cstheme="minorHAnsi"/>
+          <w:lang w:val="cs-CZ"/>
+        </w:rPr>
+        <w:t xml:space="preserve"> </w:t>
+      </w:r>
+      <w:r>
+        <w:rPr>
+          <w:rFonts w:cstheme="minorHAnsi"/>
+          <w:lang w:val="cs-CZ"/>
+        </w:rPr>
+        <w:t>k matematice</w:t>
+      </w:r>
     </w:p>
     <w:p>
       <w:pPr>
@@ -974,6 +1303,49 @@
     </w:p>
     <w:p>
       <w:pPr>
+        <w:pStyle w:val="ListParagraph"/>
+        <w:numPr>
+          <w:ilvl w:val="3"/>
+          <w:numId w:val="1"/>
+        </w:numPr>
+        <w:rPr>
+          <w:rFonts w:cstheme="minorHAnsi"/>
+          <w:b/>
+          <w:bCs/>
+          <w:lang w:val="cs-CZ"/>
+        </w:rPr>
+      </w:pPr>
+      <w:r>
+        <w:rPr>
+          <w:rFonts w:cstheme="minorHAnsi"/>
+          <w:lang w:val="cs-CZ"/>
+        </w:rPr>
+        <w:t>Program sestaven z</w:t>
+      </w:r>
+      <w:r>
+        <w:rPr>
+          <w:rFonts w:cstheme="minorHAnsi"/>
+          <w:lang w:val="cs-CZ"/>
+        </w:rPr>
+        <w:t> </w:t>
+      </w:r>
+      <w:r>
+        <w:rPr>
+          <w:rFonts w:cstheme="minorHAnsi"/>
+          <w:lang w:val="cs-CZ"/>
+        </w:rPr>
+        <w:t>matematick</w:t>
+      </w:r>
+      <w:r>
+        <w:rPr>
+          <w:rFonts w:cstheme="minorHAnsi"/>
+          <w:lang w:val="cs-CZ"/>
+        </w:rPr>
+        <w:t>é logice</w:t>
+      </w:r>
+    </w:p>
+    <w:p>
+      <w:pPr>
         <w:rPr>
           <w:rFonts w:cstheme="minorHAnsi"/>
           <w:lang w:val="cs-CZ"/>
@@ -1086,7 +1458,6 @@
           <w:rFonts w:cstheme="minorHAnsi"/>
           <w:lang w:val="cs-CZ"/>
         </w:rPr>
-        <w:lastRenderedPageBreak/>
         <w:t>Dělí se na generace</w:t>
       </w:r>
     </w:p>
@@ -1133,6 +1504,120 @@
     </w:p>
     <w:p>
       <w:pPr>
+        <w:pStyle w:val="ListParagraph"/>
+        <w:numPr>
+          <w:ilvl w:val="1"/>
+          <w:numId w:val="1"/>
+        </w:numPr>
+        <w:rPr>
+          <w:rFonts w:cstheme="minorHAnsi"/>
+          <w:lang w:val="cs-CZ"/>
+        </w:rPr>
+      </w:pPr>
+      <w:r>
+        <w:rPr>
+          <w:rFonts w:cstheme="minorHAnsi"/>
+          <w:lang w:val="cs-CZ"/>
+        </w:rPr>
+        <w:t>Příklad</w:t>
+      </w:r>
+    </w:p>
+    <w:p>
+      <w:pPr>
+        <w:pStyle w:val="ListParagraph"/>
+        <w:numPr>
+          <w:ilvl w:val="2"/>
+          <w:numId w:val="1"/>
+        </w:numPr>
+        <w:rPr>
+          <w:rFonts w:cstheme="minorHAnsi"/>
+          <w:lang w:val="cs-CZ"/>
+        </w:rPr>
+      </w:pPr>
+      <w:r>
+        <w:rPr>
+          <w:rFonts w:cstheme="minorHAnsi"/>
+          <w:lang w:val="cs-CZ"/>
+        </w:rPr>
+        <w:t>jazyk symbolických adres (ASSEMBLER)</w:t>
+      </w:r>
+    </w:p>
+    <w:p>
+      <w:pPr>
+        <w:pStyle w:val="ListParagraph"/>
+        <w:numPr>
+          <w:ilvl w:val="1"/>
+          <w:numId w:val="1"/>
+        </w:numPr>
+        <w:rPr>
+          <w:rFonts w:cstheme="minorHAnsi"/>
+          <w:lang w:val="cs-CZ"/>
+        </w:rPr>
+      </w:pPr>
+      <w:r>
+        <w:rPr>
+          <w:rFonts w:cstheme="minorHAnsi"/>
+          <w:lang w:val="cs-CZ"/>
+        </w:rPr>
+        <w:t>Pracuje v BIN</w:t>
+      </w:r>
+    </w:p>
+    <w:p>
+      <w:pPr>
+        <w:pStyle w:val="ListParagraph"/>
+        <w:numPr>
+          <w:ilvl w:val="1"/>
+          <w:numId w:val="1"/>
+        </w:numPr>
+        <w:rPr>
+          <w:rFonts w:cstheme="minorHAnsi"/>
+          <w:lang w:val="cs-CZ"/>
+        </w:rPr>
+      </w:pPr>
+      <w:r>
+        <w:rPr>
+          <w:rFonts w:cstheme="minorHAnsi"/>
+          <w:lang w:val="cs-CZ"/>
+        </w:rPr>
+        <w:t>Můžeme manipulovat s HEXADECIMÁLNÍ částí (stejně nesrozumitelná)</w:t>
+      </w:r>
+    </w:p>
+    <w:p>
+      <w:pPr>
+        <w:pStyle w:val="ListParagraph"/>
+        <w:numPr>
+          <w:ilvl w:val="1"/>
+          <w:numId w:val="1"/>
+        </w:numPr>
+        <w:rPr>
+          <w:rFonts w:cstheme="minorHAnsi"/>
+          <w:lang w:val="cs-CZ"/>
+        </w:rPr>
+      </w:pPr>
+      <w:r>
+        <w:rPr>
+          <w:rFonts w:cstheme="minorHAnsi"/>
+          <w:lang w:val="cs-CZ"/>
+        </w:rPr>
+        <w:t xml:space="preserve">Assembler </w:t>
+      </w:r>
+      <w:r>
+        <w:rPr>
+          <w:rFonts w:cstheme="minorHAnsi"/>
+          <w:lang w:val="cs-CZ"/>
+        </w:rPr>
+        <w:t xml:space="preserve">– zjednodušení </w:t>
+      </w:r>
+      <w:r>
+        <w:rPr>
+          <w:rFonts w:cstheme="minorHAnsi"/>
+          <w:lang w:val="cs-CZ"/>
+        </w:rPr>
+        <w:t>– kompiluje do HEX</w:t>
+      </w:r>
+    </w:p>
+    <w:p>
+      <w:pPr>
         <w:rPr>
           <w:rFonts w:cstheme="minorHAnsi"/>
           <w:lang w:val="cs-CZ"/>
@@ -1150,6 +1635,7 @@
       <w:r>
         <w:rPr>
           <w:rFonts w:cstheme="minorHAnsi"/>
+          <w:noProof/>
           <w:lang w:val="cs-CZ"/>
         </w:rPr>
         <w:drawing>
@@ -1208,6 +1694,645 @@
       <w:pPr>
         <w:rPr>
           <w:rFonts w:cstheme="minorHAnsi"/>
+          <w:lang w:val="cs-CZ"/>
+        </w:rPr>
+      </w:pPr>
+    </w:p>
+    <w:p>
+      <w:pPr>
+        <w:rPr>
+          <w:rFonts w:cstheme="minorHAnsi"/>
+          <w:lang w:val="cs-CZ"/>
+        </w:rPr>
+      </w:pPr>
+      <w:r>
+        <w:rPr>
+          <w:rFonts w:cstheme="minorHAnsi"/>
+          <w:lang w:val="cs-CZ"/>
+        </w:rPr>
+        <w:lastRenderedPageBreak/>
+        <w:t>Kompilační</w:t>
+      </w:r>
+    </w:p>
+    <w:p>
+      <w:pPr>
+        <w:pStyle w:val="ListParagraph"/>
+        <w:numPr>
+          <w:ilvl w:val="0"/>
+          <w:numId w:val="7"/>
+        </w:numPr>
+        <w:rPr>
+          <w:rFonts w:cstheme="minorHAnsi"/>
+          <w:lang w:val="cs-CZ"/>
+        </w:rPr>
+      </w:pPr>
+      <w:r>
+        <w:rPr>
+          <w:rFonts w:cstheme="minorHAnsi"/>
+          <w:lang w:val="cs-CZ"/>
+        </w:rPr>
+        <w:t>Překládá kód</w:t>
+      </w:r>
+    </w:p>
+    <w:p>
+      <w:pPr>
+        <w:pStyle w:val="ListParagraph"/>
+        <w:numPr>
+          <w:ilvl w:val="0"/>
+          <w:numId w:val="7"/>
+        </w:numPr>
+        <w:rPr>
+          <w:rFonts w:cstheme="minorHAnsi"/>
+          <w:lang w:val="cs-CZ"/>
+        </w:rPr>
+      </w:pPr>
+      <w:r>
+        <w:rPr>
+          <w:rFonts w:cstheme="minorHAnsi"/>
+          <w:lang w:val="cs-CZ"/>
+        </w:rPr>
+        <w:t>Kompiluje hned</w:t>
+      </w:r>
+    </w:p>
+    <w:p>
+      <w:pPr>
+        <w:pStyle w:val="ListParagraph"/>
+        <w:numPr>
+          <w:ilvl w:val="0"/>
+          <w:numId w:val="7"/>
+        </w:numPr>
+        <w:rPr>
+          <w:rFonts w:cstheme="minorHAnsi"/>
+          <w:lang w:val="cs-CZ"/>
+        </w:rPr>
+      </w:pPr>
+      <w:r>
+        <w:rPr>
+          <w:rFonts w:cstheme="minorHAnsi"/>
+          <w:lang w:val="cs-CZ"/>
+        </w:rPr>
+        <w:t>Výsledkem jsou většinou EXE soubory</w:t>
+      </w:r>
+    </w:p>
+    <w:p>
+      <w:pPr>
+        <w:pStyle w:val="ListParagraph"/>
+        <w:numPr>
+          <w:ilvl w:val="0"/>
+          <w:numId w:val="7"/>
+        </w:numPr>
+        <w:rPr>
+          <w:rFonts w:cstheme="minorHAnsi"/>
+          <w:lang w:val="cs-CZ"/>
+        </w:rPr>
+      </w:pPr>
+      <w:r>
+        <w:rPr>
+          <w:rFonts w:cstheme="minorHAnsi"/>
+          <w:lang w:val="cs-CZ"/>
+        </w:rPr>
+        <w:t>Komplexní kód může zabrat hodně času zkompilovat</w:t>
+      </w:r>
+    </w:p>
+    <w:p>
+      <w:pPr>
+        <w:pStyle w:val="ListParagraph"/>
+        <w:numPr>
+          <w:ilvl w:val="1"/>
+          <w:numId w:val="7"/>
+        </w:numPr>
+        <w:rPr>
+          <w:rFonts w:cstheme="minorHAnsi"/>
+          <w:lang w:val="cs-CZ"/>
+        </w:rPr>
+      </w:pPr>
+      <w:r>
+        <w:rPr>
+          <w:rFonts w:cstheme="minorHAnsi"/>
+          <w:lang w:val="cs-CZ"/>
+        </w:rPr>
+        <w:t>Jsou poměrně rychlý</w:t>
+      </w:r>
+    </w:p>
+    <w:p>
+      <w:pPr>
+        <w:pStyle w:val="ListParagraph"/>
+        <w:numPr>
+          <w:ilvl w:val="1"/>
+          <w:numId w:val="7"/>
+        </w:numPr>
+        <w:rPr>
+          <w:rFonts w:cstheme="minorHAnsi"/>
+          <w:lang w:val="cs-CZ"/>
+        </w:rPr>
+      </w:pPr>
+      <w:r>
+        <w:rPr>
+          <w:rFonts w:cstheme="minorHAnsi"/>
+          <w:lang w:val="cs-CZ"/>
+        </w:rPr>
+        <w:t xml:space="preserve">Kompilátor vyhodí chybu – je to hned </w:t>
+      </w:r>
+      <w:proofErr w:type="spellStart"/>
+      <w:r>
+        <w:rPr>
+          <w:rFonts w:cstheme="minorHAnsi"/>
+          <w:lang w:val="cs-CZ"/>
+        </w:rPr>
+        <w:t>viděts</w:t>
+      </w:r>
+      <w:proofErr w:type="spellEnd"/>
+    </w:p>
+    <w:p>
+      <w:pPr>
+        <w:pStyle w:val="ListParagraph"/>
+        <w:numPr>
+          <w:ilvl w:val="0"/>
+          <w:numId w:val="7"/>
+        </w:numPr>
+        <w:rPr>
+          <w:rFonts w:cstheme="minorHAnsi"/>
+          <w:lang w:val="cs-CZ"/>
+        </w:rPr>
+      </w:pPr>
+      <w:r>
+        <w:rPr>
+          <w:rFonts w:cstheme="minorHAnsi"/>
+          <w:lang w:val="cs-CZ"/>
+        </w:rPr>
+        <w:t>C, C++</w:t>
+      </w:r>
+    </w:p>
+    <w:p>
+      <w:pPr>
+        <w:rPr>
+          <w:rFonts w:cstheme="minorHAnsi"/>
+          <w:lang w:val="cs-CZ"/>
+        </w:rPr>
+      </w:pPr>
+    </w:p>
+    <w:p>
+      <w:pPr>
+        <w:rPr>
+          <w:rFonts w:cstheme="minorHAnsi"/>
+          <w:lang w:val="cs-CZ"/>
+        </w:rPr>
+      </w:pPr>
+      <w:r>
+        <w:rPr>
+          <w:rFonts w:cstheme="minorHAnsi"/>
+          <w:lang w:val="cs-CZ"/>
+        </w:rPr>
+        <w:t>Interpretované</w:t>
+      </w:r>
+    </w:p>
+    <w:p>
+      <w:pPr>
+        <w:pStyle w:val="ListParagraph"/>
+        <w:numPr>
+          <w:ilvl w:val="0"/>
+          <w:numId w:val="8"/>
+        </w:numPr>
+        <w:rPr>
+          <w:rFonts w:cstheme="minorHAnsi"/>
+          <w:lang w:val="cs-CZ"/>
+        </w:rPr>
+      </w:pPr>
+      <w:r>
+        <w:rPr>
+          <w:rFonts w:cstheme="minorHAnsi"/>
+          <w:lang w:val="cs-CZ"/>
+        </w:rPr>
+        <w:t>Kompilují</w:t>
+      </w:r>
+      <w:r>
+        <w:rPr>
+          <w:rFonts w:cstheme="minorHAnsi"/>
+          <w:lang w:val="cs-CZ"/>
+        </w:rPr>
+        <w:t xml:space="preserve"> pouze zrovna části, které se používají</w:t>
+      </w:r>
+    </w:p>
+    <w:p>
+      <w:pPr>
+        <w:pStyle w:val="ListParagraph"/>
+        <w:numPr>
+          <w:ilvl w:val="0"/>
+          <w:numId w:val="8"/>
+        </w:numPr>
+        <w:rPr>
+          <w:rFonts w:cstheme="minorHAnsi"/>
+          <w:lang w:val="cs-CZ"/>
+        </w:rPr>
+      </w:pPr>
+      <w:r>
+        <w:rPr>
+          <w:rFonts w:cstheme="minorHAnsi"/>
+          <w:lang w:val="cs-CZ"/>
+        </w:rPr>
+        <w:t>Start programu bude rychlejší (nekompiluje vše zároveň)</w:t>
+      </w:r>
+    </w:p>
+    <w:p>
+      <w:pPr>
+        <w:pStyle w:val="ListParagraph"/>
+        <w:numPr>
+          <w:ilvl w:val="0"/>
+          <w:numId w:val="8"/>
+        </w:numPr>
+        <w:rPr>
+          <w:rFonts w:cstheme="minorHAnsi"/>
+          <w:lang w:val="cs-CZ"/>
+        </w:rPr>
+      </w:pPr>
+      <w:r>
+        <w:rPr>
+          <w:rFonts w:cstheme="minorHAnsi"/>
+          <w:lang w:val="cs-CZ"/>
+        </w:rPr>
+        <w:t xml:space="preserve">Kompiluje za </w:t>
+      </w:r>
+      <w:r>
+        <w:rPr>
+          <w:rFonts w:cstheme="minorHAnsi"/>
+          <w:lang w:val="cs-CZ"/>
+        </w:rPr>
+        <w:t>běhu</w:t>
+      </w:r>
+      <w:r>
+        <w:rPr>
+          <w:rFonts w:cstheme="minorHAnsi"/>
+          <w:lang w:val="cs-CZ"/>
+        </w:rPr>
+        <w:t xml:space="preserve"> programu</w:t>
+      </w:r>
+    </w:p>
+    <w:p>
+      <w:pPr>
+        <w:pStyle w:val="ListParagraph"/>
+        <w:numPr>
+          <w:ilvl w:val="0"/>
+          <w:numId w:val="8"/>
+        </w:numPr>
+        <w:rPr>
+          <w:rFonts w:cstheme="minorHAnsi"/>
+          <w:lang w:val="cs-CZ"/>
+        </w:rPr>
+      </w:pPr>
+      <w:r>
+        <w:rPr>
+          <w:rFonts w:cstheme="minorHAnsi"/>
+          <w:lang w:val="cs-CZ"/>
+        </w:rPr>
+        <w:t>PŘ. Tlumočník</w:t>
+      </w:r>
+    </w:p>
+    <w:p>
+      <w:pPr>
+        <w:pStyle w:val="ListParagraph"/>
+        <w:numPr>
+          <w:ilvl w:val="1"/>
+          <w:numId w:val="8"/>
+        </w:numPr>
+        <w:rPr>
+          <w:rFonts w:cstheme="minorHAnsi"/>
+          <w:lang w:val="cs-CZ"/>
+        </w:rPr>
+      </w:pPr>
+      <w:r>
+        <w:rPr>
+          <w:rFonts w:cstheme="minorHAnsi"/>
+          <w:lang w:val="cs-CZ"/>
+        </w:rPr>
+        <w:t>Člověk řekne větu</w:t>
+      </w:r>
+    </w:p>
+    <w:p>
+      <w:pPr>
+        <w:pStyle w:val="ListParagraph"/>
+        <w:numPr>
+          <w:ilvl w:val="1"/>
+          <w:numId w:val="8"/>
+        </w:numPr>
+        <w:rPr>
+          <w:rFonts w:cstheme="minorHAnsi"/>
+          <w:lang w:val="cs-CZ"/>
+        </w:rPr>
+      </w:pPr>
+      <w:r>
+        <w:rPr>
+          <w:rFonts w:cstheme="minorHAnsi"/>
+          <w:lang w:val="cs-CZ"/>
+        </w:rPr>
+        <w:t xml:space="preserve">Tlumočník </w:t>
+      </w:r>
+      <w:proofErr w:type="gramStart"/>
+      <w:r>
+        <w:rPr>
+          <w:rFonts w:cstheme="minorHAnsi"/>
+          <w:lang w:val="cs-CZ"/>
+        </w:rPr>
+        <w:t>přeloží</w:t>
+      </w:r>
+      <w:proofErr w:type="gramEnd"/>
+    </w:p>
+    <w:p>
+      <w:pPr>
+        <w:pStyle w:val="ListParagraph"/>
+        <w:numPr>
+          <w:ilvl w:val="0"/>
+          <w:numId w:val="8"/>
+        </w:numPr>
+        <w:rPr>
+          <w:rFonts w:cstheme="minorHAnsi"/>
+          <w:lang w:val="cs-CZ"/>
+        </w:rPr>
+      </w:pPr>
+      <w:r>
+        <w:rPr>
+          <w:rFonts w:cstheme="minorHAnsi"/>
+          <w:lang w:val="cs-CZ"/>
+        </w:rPr>
+        <w:t>Tzv. částečná kompilace</w:t>
+      </w:r>
+    </w:p>
+    <w:p>
+      <w:pPr>
+        <w:pStyle w:val="ListParagraph"/>
+        <w:numPr>
+          <w:ilvl w:val="0"/>
+          <w:numId w:val="8"/>
+        </w:numPr>
+        <w:rPr>
+          <w:rFonts w:cstheme="minorHAnsi"/>
+          <w:lang w:val="cs-CZ"/>
+        </w:rPr>
+      </w:pPr>
+      <w:r>
+        <w:rPr>
+          <w:rFonts w:cstheme="minorHAnsi"/>
+          <w:lang w:val="cs-CZ"/>
+        </w:rPr>
+        <w:t>PHP</w:t>
+      </w:r>
+    </w:p>
+    <w:p>
+      <w:pPr>
+        <w:pStyle w:val="ListParagraph"/>
+        <w:numPr>
+          <w:ilvl w:val="0"/>
+          <w:numId w:val="8"/>
+        </w:numPr>
+        <w:rPr>
+          <w:rFonts w:cstheme="minorHAnsi"/>
+          <w:lang w:val="cs-CZ"/>
+        </w:rPr>
+      </w:pPr>
+      <w:r>
+        <w:rPr>
+          <w:rFonts w:cstheme="minorHAnsi"/>
+          <w:lang w:val="cs-CZ"/>
+        </w:rPr>
+        <w:t>Výhody?</w:t>
+      </w:r>
+    </w:p>
+    <w:p>
+      <w:pPr>
+        <w:pStyle w:val="ListParagraph"/>
+        <w:numPr>
+          <w:ilvl w:val="1"/>
+          <w:numId w:val="8"/>
+        </w:numPr>
+        <w:rPr>
+          <w:rFonts w:cstheme="minorHAnsi"/>
+          <w:lang w:val="cs-CZ"/>
+        </w:rPr>
+      </w:pPr>
+      <w:r>
+        <w:rPr>
+          <w:rFonts w:cstheme="minorHAnsi"/>
+          <w:lang w:val="cs-CZ"/>
+        </w:rPr>
+        <w:t xml:space="preserve">Oproti </w:t>
+      </w:r>
+      <w:proofErr w:type="spellStart"/>
+      <w:r>
+        <w:rPr>
+          <w:rFonts w:cstheme="minorHAnsi"/>
+          <w:lang w:val="cs-CZ"/>
+        </w:rPr>
+        <w:t>kompilovanýmu</w:t>
+      </w:r>
+      <w:proofErr w:type="spellEnd"/>
+      <w:r>
+        <w:rPr>
+          <w:rFonts w:cstheme="minorHAnsi"/>
+          <w:lang w:val="cs-CZ"/>
+        </w:rPr>
+        <w:t xml:space="preserve"> – přenosný mezi platformy</w:t>
+      </w:r>
+    </w:p>
+    <w:p>
+      <w:pPr>
+        <w:pStyle w:val="ListParagraph"/>
+        <w:numPr>
+          <w:ilvl w:val="1"/>
+          <w:numId w:val="8"/>
+        </w:numPr>
+        <w:rPr>
+          <w:rFonts w:cstheme="minorHAnsi"/>
+          <w:lang w:val="cs-CZ"/>
+        </w:rPr>
+      </w:pPr>
+      <w:r>
+        <w:rPr>
+          <w:rFonts w:cstheme="minorHAnsi"/>
+          <w:lang w:val="cs-CZ"/>
+        </w:rPr>
+        <w:t>Není zkompilovaný pohromadě</w:t>
+      </w:r>
+    </w:p>
+    <w:p>
+      <w:pPr>
+        <w:pStyle w:val="ListParagraph"/>
+        <w:numPr>
+          <w:ilvl w:val="1"/>
+          <w:numId w:val="8"/>
+        </w:numPr>
+        <w:rPr>
+          <w:rFonts w:cstheme="minorHAnsi"/>
+          <w:lang w:val="cs-CZ"/>
+        </w:rPr>
+      </w:pPr>
+      <w:r>
+        <w:rPr>
+          <w:rFonts w:cstheme="minorHAnsi"/>
+          <w:lang w:val="cs-CZ"/>
+        </w:rPr>
+        <w:t>Datový typ lze měnit během běhu programu</w:t>
+      </w:r>
+    </w:p>
+    <w:p>
+      <w:pPr>
+        <w:rPr>
+          <w:rFonts w:cstheme="minorHAnsi"/>
+          <w:lang w:val="cs-CZ"/>
+        </w:rPr>
+      </w:pPr>
+    </w:p>
+    <w:p>
+      <w:pPr>
+        <w:rPr>
+          <w:rFonts w:cstheme="minorHAnsi"/>
+          <w:lang w:val="cs-CZ"/>
+        </w:rPr>
+      </w:pPr>
+      <w:r>
+        <w:rPr>
+          <w:rFonts w:cstheme="minorHAnsi"/>
+          <w:lang w:val="cs-CZ"/>
+        </w:rPr>
+        <w:t>Jazyky s virtuálním strojem</w:t>
+      </w:r>
+    </w:p>
+    <w:p>
+      <w:pPr>
+        <w:pStyle w:val="ListParagraph"/>
+        <w:numPr>
+          <w:ilvl w:val="0"/>
+          <w:numId w:val="9"/>
+        </w:numPr>
+        <w:rPr>
+          <w:rFonts w:cstheme="minorHAnsi"/>
+          <w:lang w:val="cs-CZ"/>
+        </w:rPr>
+      </w:pPr>
+      <w:r>
+        <w:rPr>
+          <w:rFonts w:cstheme="minorHAnsi"/>
+          <w:lang w:val="cs-CZ"/>
+        </w:rPr>
+        <w:t>Máme kompilátor</w:t>
+      </w:r>
+    </w:p>
+    <w:p>
+      <w:pPr>
+        <w:pStyle w:val="ListParagraph"/>
+        <w:numPr>
+          <w:ilvl w:val="1"/>
+          <w:numId w:val="9"/>
+        </w:numPr>
+        <w:rPr>
+          <w:rFonts w:cstheme="minorHAnsi"/>
+          <w:lang w:val="cs-CZ"/>
+        </w:rPr>
+      </w:pPr>
+      <w:r>
+        <w:rPr>
+          <w:rFonts w:cstheme="minorHAnsi"/>
+          <w:lang w:val="cs-CZ"/>
+        </w:rPr>
+        <w:t>Kompiluje do MEZIKÓDU</w:t>
+      </w:r>
+      <w:r>
+        <w:rPr>
+          <w:rFonts w:cstheme="minorHAnsi"/>
+          <w:lang w:val="cs-CZ"/>
+        </w:rPr>
+        <w:t xml:space="preserve"> (je binární)</w:t>
+      </w:r>
+    </w:p>
+    <w:p>
+      <w:pPr>
+        <w:pStyle w:val="ListParagraph"/>
+        <w:numPr>
+          <w:ilvl w:val="0"/>
+          <w:numId w:val="9"/>
+        </w:numPr>
+        <w:rPr>
+          <w:rFonts w:cstheme="minorHAnsi"/>
+          <w:lang w:val="cs-CZ"/>
+        </w:rPr>
+      </w:pPr>
+      <w:r>
+        <w:rPr>
+          <w:rFonts w:cstheme="minorHAnsi"/>
+          <w:lang w:val="cs-CZ"/>
+        </w:rPr>
+        <w:t>Jednodušeji se odhalují chyby</w:t>
+      </w:r>
+    </w:p>
+    <w:p>
+      <w:pPr>
+        <w:pStyle w:val="ListParagraph"/>
+        <w:numPr>
+          <w:ilvl w:val="0"/>
+          <w:numId w:val="9"/>
+        </w:numPr>
+        <w:rPr>
+          <w:rFonts w:cstheme="minorHAnsi"/>
+          <w:lang w:val="cs-CZ"/>
+        </w:rPr>
+      </w:pPr>
+      <w:r>
+        <w:rPr>
+          <w:rFonts w:cstheme="minorHAnsi"/>
+          <w:lang w:val="cs-CZ"/>
+        </w:rPr>
+        <w:t xml:space="preserve">Datové typy pevně </w:t>
+      </w:r>
+      <w:r>
+        <w:rPr>
+          <w:rFonts w:cstheme="minorHAnsi"/>
+          <w:lang w:val="cs-CZ"/>
+        </w:rPr>
+        <w:t>daný</w:t>
+      </w:r>
+    </w:p>
+    <w:p>
+      <w:pPr>
+        <w:pStyle w:val="ListParagraph"/>
+        <w:numPr>
+          <w:ilvl w:val="0"/>
+          <w:numId w:val="9"/>
+        </w:numPr>
+        <w:rPr>
+          <w:rFonts w:cstheme="minorHAnsi"/>
+          <w:lang w:val="cs-CZ"/>
+        </w:rPr>
+      </w:pPr>
+      <w:r>
+        <w:rPr>
+          <w:rFonts w:cstheme="minorHAnsi"/>
+          <w:lang w:val="cs-CZ"/>
+        </w:rPr>
+        <w:t>Kód je přenositelný</w:t>
+      </w:r>
+    </w:p>
+    <w:p>
+      <w:pPr>
+        <w:pStyle w:val="ListParagraph"/>
+        <w:numPr>
+          <w:ilvl w:val="0"/>
+          <w:numId w:val="9"/>
+        </w:numPr>
+        <w:rPr>
+          <w:rFonts w:cstheme="minorHAnsi"/>
+          <w:lang w:val="cs-CZ"/>
+        </w:rPr>
+      </w:pPr>
+      <w:r>
+        <w:rPr>
+          <w:rFonts w:cstheme="minorHAnsi"/>
+          <w:lang w:val="cs-CZ"/>
+        </w:rPr>
+        <w:t>JAVA, C#</w:t>
+      </w:r>
+    </w:p>
+    <w:p>
+      <w:pPr>
+        <w:rPr>
+          <w:rFonts w:cstheme="minorHAnsi"/>
         </w:rPr>
       </w:pPr>
     </w:p>
@@ -1367,6 +2492,747 @@
       <w:pPr>
         <w:rPr>
           <w:rFonts w:cstheme="minorHAnsi"/>
+          <w:lang w:val="cs-CZ"/>
+        </w:rPr>
+      </w:pPr>
+    </w:p>
+    <w:p>
+      <w:pPr>
+        <w:rPr>
+          <w:rFonts w:cstheme="minorHAnsi"/>
+          <w:lang w:val="cs-CZ"/>
+        </w:rPr>
+      </w:pPr>
+      <w:r>
+        <w:rPr>
+          <w:rFonts w:cstheme="minorHAnsi"/>
+          <w:lang w:val="cs-CZ"/>
+        </w:rPr>
+        <w:t>Neexistuje jazyk, který by byl optimální pro VŠE</w:t>
+      </w:r>
+    </w:p>
+    <w:p>
+      <w:pPr>
+        <w:rPr>
+          <w:rFonts w:cstheme="minorHAnsi"/>
+          <w:lang w:val="cs-CZ"/>
+        </w:rPr>
+      </w:pPr>
+      <w:r>
+        <w:rPr>
+          <w:rFonts w:cstheme="minorHAnsi"/>
+          <w:lang w:val="cs-CZ"/>
+        </w:rPr>
+        <w:t>Jazyky jsou většinou zaměřeny na oblasti</w:t>
+      </w:r>
+    </w:p>
+    <w:p>
+      <w:pPr>
+        <w:rPr>
+          <w:rFonts w:cstheme="minorHAnsi"/>
+          <w:b/>
+          <w:bCs/>
+          <w:lang w:val="cs-CZ"/>
+        </w:rPr>
+      </w:pPr>
+      <w:r>
+        <w:rPr>
+          <w:rFonts w:cstheme="minorHAnsi"/>
+          <w:b/>
+          <w:bCs/>
+          <w:lang w:val="cs-CZ"/>
+        </w:rPr>
+        <w:t>Python</w:t>
+      </w:r>
+    </w:p>
+    <w:p>
+      <w:pPr>
+        <w:pStyle w:val="ListParagraph"/>
+        <w:numPr>
+          <w:ilvl w:val="0"/>
+          <w:numId w:val="10"/>
+        </w:numPr>
+        <w:rPr>
+          <w:rFonts w:cstheme="minorHAnsi"/>
+          <w:lang w:val="cs-CZ"/>
+        </w:rPr>
+      </w:pPr>
+      <w:r>
+        <w:rPr>
+          <w:rFonts w:cstheme="minorHAnsi"/>
+          <w:lang w:val="cs-CZ"/>
+        </w:rPr>
+        <w:t>Práce s daty</w:t>
+      </w:r>
+    </w:p>
+    <w:p>
+      <w:pPr>
+        <w:pStyle w:val="ListParagraph"/>
+        <w:numPr>
+          <w:ilvl w:val="0"/>
+          <w:numId w:val="10"/>
+        </w:numPr>
+        <w:rPr>
+          <w:rFonts w:cstheme="minorHAnsi"/>
+          <w:lang w:val="cs-CZ"/>
+        </w:rPr>
+      </w:pPr>
+      <w:r>
+        <w:rPr>
+          <w:rFonts w:cstheme="minorHAnsi"/>
+          <w:lang w:val="cs-CZ"/>
+        </w:rPr>
+        <w:t>Finance</w:t>
+      </w:r>
+    </w:p>
+    <w:p>
+      <w:pPr>
+        <w:pStyle w:val="ListParagraph"/>
+        <w:numPr>
+          <w:ilvl w:val="0"/>
+          <w:numId w:val="10"/>
+        </w:numPr>
+        <w:rPr>
+          <w:rFonts w:cstheme="minorHAnsi"/>
+          <w:lang w:val="cs-CZ"/>
+        </w:rPr>
+      </w:pPr>
+      <w:r>
+        <w:rPr>
+          <w:rFonts w:cstheme="minorHAnsi"/>
+          <w:lang w:val="cs-CZ"/>
+        </w:rPr>
+        <w:t>Analytika</w:t>
+      </w:r>
+    </w:p>
+    <w:p>
+      <w:pPr>
+        <w:pStyle w:val="ListParagraph"/>
+        <w:numPr>
+          <w:ilvl w:val="0"/>
+          <w:numId w:val="10"/>
+        </w:numPr>
+        <w:rPr>
+          <w:rFonts w:cstheme="minorHAnsi"/>
+          <w:lang w:val="cs-CZ"/>
+        </w:rPr>
+      </w:pPr>
+      <w:r>
+        <w:rPr>
+          <w:rFonts w:cstheme="minorHAnsi"/>
+          <w:lang w:val="cs-CZ"/>
+        </w:rPr>
+        <w:lastRenderedPageBreak/>
+        <w:t>Umělá inteligence</w:t>
+      </w:r>
+    </w:p>
+    <w:p>
+      <w:pPr>
+        <w:pStyle w:val="ListParagraph"/>
+        <w:numPr>
+          <w:ilvl w:val="0"/>
+          <w:numId w:val="10"/>
+        </w:numPr>
+        <w:rPr>
+          <w:rFonts w:cstheme="minorHAnsi"/>
+          <w:lang w:val="cs-CZ"/>
+        </w:rPr>
+      </w:pPr>
+      <w:r>
+        <w:rPr>
+          <w:rFonts w:cstheme="minorHAnsi"/>
+          <w:lang w:val="cs-CZ"/>
+        </w:rPr>
+        <w:t xml:space="preserve">Jednoduchá </w:t>
+      </w:r>
+      <w:proofErr w:type="spellStart"/>
+      <w:r>
+        <w:rPr>
+          <w:rFonts w:cstheme="minorHAnsi"/>
+          <w:lang w:val="cs-CZ"/>
+        </w:rPr>
+        <w:t>sytaxe</w:t>
+      </w:r>
+      <w:proofErr w:type="spellEnd"/>
+    </w:p>
+    <w:p>
+      <w:pPr>
+        <w:pStyle w:val="ListParagraph"/>
+        <w:numPr>
+          <w:ilvl w:val="0"/>
+          <w:numId w:val="10"/>
+        </w:numPr>
+        <w:rPr>
+          <w:rFonts w:cstheme="minorHAnsi"/>
+          <w:lang w:val="cs-CZ"/>
+        </w:rPr>
+      </w:pPr>
+      <w:r>
+        <w:rPr>
+          <w:rFonts w:cstheme="minorHAnsi"/>
+          <w:lang w:val="cs-CZ"/>
+        </w:rPr>
+        <w:t>Flexibilita</w:t>
+      </w:r>
+    </w:p>
+    <w:p>
+      <w:pPr>
+        <w:pStyle w:val="ListParagraph"/>
+        <w:numPr>
+          <w:ilvl w:val="0"/>
+          <w:numId w:val="10"/>
+        </w:numPr>
+        <w:rPr>
+          <w:rFonts w:cstheme="minorHAnsi"/>
+          <w:lang w:val="cs-CZ"/>
+        </w:rPr>
+      </w:pPr>
+      <w:r>
+        <w:rPr>
+          <w:rFonts w:cstheme="minorHAnsi"/>
+          <w:lang w:val="cs-CZ"/>
+        </w:rPr>
+        <w:t>Facebook, Netflix</w:t>
+      </w:r>
+    </w:p>
+    <w:p>
+      <w:pPr>
+        <w:rPr>
+          <w:rFonts w:cstheme="minorHAnsi"/>
+          <w:b/>
+          <w:bCs/>
+          <w:lang w:val="cs-CZ"/>
+        </w:rPr>
+      </w:pPr>
+      <w:r>
+        <w:rPr>
+          <w:rFonts w:cstheme="minorHAnsi"/>
+          <w:b/>
+          <w:bCs/>
+          <w:lang w:val="cs-CZ"/>
+        </w:rPr>
+        <w:t>Java</w:t>
+      </w:r>
+    </w:p>
+    <w:p>
+      <w:pPr>
+        <w:pStyle w:val="ListParagraph"/>
+        <w:numPr>
+          <w:ilvl w:val="0"/>
+          <w:numId w:val="11"/>
+        </w:numPr>
+        <w:rPr>
+          <w:rFonts w:cstheme="minorHAnsi"/>
+          <w:lang w:val="cs-CZ"/>
+        </w:rPr>
+      </w:pPr>
+      <w:r>
+        <w:rPr>
+          <w:rFonts w:cstheme="minorHAnsi"/>
+          <w:lang w:val="cs-CZ"/>
+        </w:rPr>
+        <w:t>SW v bankovnictví</w:t>
+      </w:r>
+    </w:p>
+    <w:p>
+      <w:pPr>
+        <w:pStyle w:val="ListParagraph"/>
+        <w:numPr>
+          <w:ilvl w:val="0"/>
+          <w:numId w:val="11"/>
+        </w:numPr>
+        <w:rPr>
+          <w:rFonts w:cstheme="minorHAnsi"/>
+          <w:lang w:val="cs-CZ"/>
+        </w:rPr>
+      </w:pPr>
+      <w:r>
+        <w:rPr>
+          <w:rFonts w:cstheme="minorHAnsi"/>
+          <w:lang w:val="cs-CZ"/>
+        </w:rPr>
+        <w:t>Průmysl</w:t>
+      </w:r>
+    </w:p>
+    <w:p>
+      <w:pPr>
+        <w:rPr>
+          <w:rFonts w:cstheme="minorHAnsi"/>
+          <w:b/>
+          <w:bCs/>
+          <w:lang w:val="cs-CZ"/>
+        </w:rPr>
+      </w:pPr>
+      <w:r>
+        <w:rPr>
+          <w:rFonts w:cstheme="minorHAnsi"/>
+          <w:b/>
+          <w:bCs/>
+          <w:lang w:val="cs-CZ"/>
+        </w:rPr>
+        <w:t>Assembler</w:t>
+      </w:r>
+    </w:p>
+    <w:p>
+      <w:pPr>
+        <w:pStyle w:val="ListParagraph"/>
+        <w:numPr>
+          <w:ilvl w:val="0"/>
+          <w:numId w:val="12"/>
+        </w:numPr>
+        <w:rPr>
+          <w:rFonts w:cstheme="minorHAnsi"/>
+          <w:lang w:val="cs-CZ"/>
+        </w:rPr>
+      </w:pPr>
+      <w:r>
+        <w:rPr>
+          <w:rFonts w:cstheme="minorHAnsi"/>
+          <w:lang w:val="cs-CZ"/>
+        </w:rPr>
+        <w:t>Nejblíže k HW</w:t>
+      </w:r>
+    </w:p>
+    <w:p>
+      <w:pPr>
+        <w:pStyle w:val="ListParagraph"/>
+        <w:numPr>
+          <w:ilvl w:val="0"/>
+          <w:numId w:val="12"/>
+        </w:numPr>
+        <w:rPr>
+          <w:rFonts w:cstheme="minorHAnsi"/>
+          <w:lang w:val="cs-CZ"/>
+        </w:rPr>
+      </w:pPr>
+      <w:r>
+        <w:rPr>
+          <w:rFonts w:cstheme="minorHAnsi"/>
+          <w:lang w:val="cs-CZ"/>
+        </w:rPr>
+        <w:t>Programy přímo řídící HW</w:t>
+      </w:r>
+    </w:p>
+    <w:p>
+      <w:pPr>
+        <w:pStyle w:val="ListParagraph"/>
+        <w:numPr>
+          <w:ilvl w:val="0"/>
+          <w:numId w:val="12"/>
+        </w:numPr>
+        <w:rPr>
+          <w:rFonts w:cstheme="minorHAnsi"/>
+          <w:lang w:val="cs-CZ"/>
+        </w:rPr>
+      </w:pPr>
+      <w:r>
+        <w:rPr>
+          <w:rFonts w:cstheme="minorHAnsi"/>
+          <w:lang w:val="cs-CZ"/>
+        </w:rPr>
+        <w:t>Kernel</w:t>
+      </w:r>
+    </w:p>
+    <w:p>
+      <w:pPr>
+        <w:pStyle w:val="ListParagraph"/>
+        <w:numPr>
+          <w:ilvl w:val="0"/>
+          <w:numId w:val="12"/>
+        </w:numPr>
+        <w:rPr>
+          <w:rFonts w:cstheme="minorHAnsi"/>
+          <w:lang w:val="cs-CZ"/>
+        </w:rPr>
+      </w:pPr>
+      <w:r>
+        <w:rPr>
+          <w:rFonts w:cstheme="minorHAnsi"/>
+          <w:lang w:val="cs-CZ"/>
+        </w:rPr>
+        <w:t>C (mezi nižším a vyšším)</w:t>
+      </w:r>
+    </w:p>
+    <w:p>
+      <w:pPr>
+        <w:rPr>
+          <w:rFonts w:cstheme="minorHAnsi"/>
+          <w:lang w:val="cs-CZ"/>
+        </w:rPr>
+      </w:pPr>
+    </w:p>
+    <w:p>
+      <w:pPr>
+        <w:rPr>
+          <w:rFonts w:cstheme="minorHAnsi"/>
+          <w:lang w:val="cs-CZ"/>
+        </w:rPr>
+      </w:pPr>
+    </w:p>
+    <w:p>
+      <w:pPr>
+        <w:rPr>
+          <w:rFonts w:cstheme="minorHAnsi"/>
+          <w:lang w:val="cs-CZ"/>
+        </w:rPr>
+      </w:pPr>
+      <w:r>
+        <w:rPr>
+          <w:rFonts w:cstheme="minorHAnsi"/>
+          <w:lang w:val="cs-CZ"/>
+        </w:rPr>
+        <w:t>Dělení podle Statických nebo Dynamických typování</w:t>
+      </w:r>
+    </w:p>
+    <w:p>
+      <w:pPr>
+        <w:rPr>
+          <w:rFonts w:cstheme="minorHAnsi"/>
+          <w:lang w:val="cs-CZ"/>
+        </w:rPr>
+      </w:pPr>
+      <w:r>
+        <w:rPr>
+          <w:rFonts w:cstheme="minorHAnsi"/>
+          <w:lang w:val="cs-CZ"/>
+        </w:rPr>
+        <w:t>Statický</w:t>
+      </w:r>
+    </w:p>
+    <w:p>
+      <w:pPr>
+        <w:pStyle w:val="ListParagraph"/>
+        <w:numPr>
+          <w:ilvl w:val="0"/>
+          <w:numId w:val="13"/>
+        </w:numPr>
+        <w:rPr>
+          <w:rFonts w:cstheme="minorHAnsi"/>
+          <w:lang w:val="cs-CZ"/>
+        </w:rPr>
+      </w:pPr>
+      <w:r>
+        <w:rPr>
+          <w:rFonts w:cstheme="minorHAnsi"/>
+          <w:lang w:val="cs-CZ"/>
+        </w:rPr>
+        <w:t>Dat. Typ určen při deklaraci</w:t>
+      </w:r>
+    </w:p>
+    <w:p>
+      <w:pPr>
+        <w:pStyle w:val="ListParagraph"/>
+        <w:numPr>
+          <w:ilvl w:val="0"/>
+          <w:numId w:val="13"/>
+        </w:numPr>
+        <w:rPr>
+          <w:rFonts w:cstheme="minorHAnsi"/>
+          <w:lang w:val="cs-CZ"/>
+        </w:rPr>
+      </w:pPr>
+      <w:r>
+        <w:rPr>
+          <w:rFonts w:cstheme="minorHAnsi"/>
+          <w:lang w:val="cs-CZ"/>
+        </w:rPr>
+        <w:t>V průběhu programu se dat. Typ nemůže měnit</w:t>
+      </w:r>
+    </w:p>
+    <w:p>
+      <w:pPr>
+        <w:pStyle w:val="ListParagraph"/>
+        <w:numPr>
+          <w:ilvl w:val="0"/>
+          <w:numId w:val="13"/>
+        </w:numPr>
+        <w:rPr>
+          <w:rFonts w:cstheme="minorHAnsi"/>
+          <w:lang w:val="cs-CZ"/>
+        </w:rPr>
+      </w:pPr>
+      <w:proofErr w:type="spellStart"/>
+      <w:r>
+        <w:rPr>
+          <w:rFonts w:cstheme="minorHAnsi"/>
+          <w:lang w:val="cs-CZ"/>
+        </w:rPr>
+        <w:t>Vyhoda</w:t>
+      </w:r>
+      <w:proofErr w:type="spellEnd"/>
+    </w:p>
+    <w:p>
+      <w:pPr>
+        <w:pStyle w:val="ListParagraph"/>
+        <w:numPr>
+          <w:ilvl w:val="1"/>
+          <w:numId w:val="13"/>
+        </w:numPr>
+        <w:rPr>
+          <w:rFonts w:cstheme="minorHAnsi"/>
+          <w:lang w:val="cs-CZ"/>
+        </w:rPr>
+      </w:pPr>
+      <w:r>
+        <w:rPr>
+          <w:rFonts w:cstheme="minorHAnsi"/>
+          <w:lang w:val="cs-CZ"/>
+        </w:rPr>
+        <w:t xml:space="preserve">Při špatném dat. </w:t>
+      </w:r>
+      <w:r>
+        <w:rPr>
+          <w:rFonts w:cstheme="minorHAnsi"/>
+          <w:lang w:val="cs-CZ"/>
+        </w:rPr>
+        <w:t>t</w:t>
+      </w:r>
+      <w:r>
+        <w:rPr>
+          <w:rFonts w:cstheme="minorHAnsi"/>
+          <w:lang w:val="cs-CZ"/>
+        </w:rPr>
+        <w:t xml:space="preserve">ypu </w:t>
+      </w:r>
+      <w:r>
+        <w:rPr>
+          <w:rFonts w:cstheme="minorHAnsi"/>
+          <w:lang w:val="cs-CZ"/>
+        </w:rPr>
+        <w:t>–</w:t>
+      </w:r>
+      <w:r>
+        <w:rPr>
+          <w:rFonts w:cstheme="minorHAnsi"/>
+          <w:lang w:val="cs-CZ"/>
+        </w:rPr>
+        <w:t xml:space="preserve"> </w:t>
+      </w:r>
+      <w:r>
+        <w:rPr>
+          <w:rFonts w:cstheme="minorHAnsi"/>
+          <w:lang w:val="cs-CZ"/>
+        </w:rPr>
+        <w:t xml:space="preserve">vyhodí </w:t>
+      </w:r>
+      <w:proofErr w:type="spellStart"/>
+      <w:r>
+        <w:rPr>
+          <w:rFonts w:cstheme="minorHAnsi"/>
+          <w:lang w:val="cs-CZ"/>
+        </w:rPr>
+        <w:t>error</w:t>
+      </w:r>
+      <w:proofErr w:type="spellEnd"/>
+    </w:p>
+    <w:p>
+      <w:pPr>
+        <w:pStyle w:val="ListParagraph"/>
+        <w:numPr>
+          <w:ilvl w:val="0"/>
+          <w:numId w:val="13"/>
+        </w:numPr>
+        <w:rPr>
+          <w:rFonts w:cstheme="minorHAnsi"/>
+          <w:lang w:val="cs-CZ"/>
+        </w:rPr>
+      </w:pPr>
+      <w:r>
+        <w:rPr>
+          <w:rFonts w:cstheme="minorHAnsi"/>
+          <w:lang w:val="cs-CZ"/>
+        </w:rPr>
+        <w:t>Nevýhoda</w:t>
+      </w:r>
+    </w:p>
+    <w:p>
+      <w:pPr>
+        <w:pStyle w:val="ListParagraph"/>
+        <w:numPr>
+          <w:ilvl w:val="1"/>
+          <w:numId w:val="13"/>
+        </w:numPr>
+        <w:rPr>
+          <w:rFonts w:cstheme="minorHAnsi"/>
+          <w:lang w:val="cs-CZ"/>
+        </w:rPr>
+      </w:pPr>
+      <w:r>
+        <w:rPr>
+          <w:rFonts w:cstheme="minorHAnsi"/>
+          <w:lang w:val="cs-CZ"/>
+        </w:rPr>
+        <w:t>Komplikace psaní kódu</w:t>
+      </w:r>
+    </w:p>
+    <w:p>
+      <w:pPr>
+        <w:pStyle w:val="ListParagraph"/>
+        <w:numPr>
+          <w:ilvl w:val="1"/>
+          <w:numId w:val="13"/>
+        </w:numPr>
+        <w:rPr>
+          <w:rFonts w:cstheme="minorHAnsi"/>
+          <w:lang w:val="cs-CZ"/>
+        </w:rPr>
+      </w:pPr>
+      <w:r>
+        <w:rPr>
+          <w:rFonts w:cstheme="minorHAnsi"/>
+          <w:lang w:val="cs-CZ"/>
+        </w:rPr>
+        <w:t>Obcházení změn</w:t>
+      </w:r>
+    </w:p>
+    <w:p>
+      <w:pPr>
+        <w:pStyle w:val="ListParagraph"/>
+        <w:numPr>
+          <w:ilvl w:val="0"/>
+          <w:numId w:val="13"/>
+        </w:numPr>
+        <w:rPr>
+          <w:rFonts w:cstheme="minorHAnsi"/>
+          <w:lang w:val="cs-CZ"/>
+        </w:rPr>
+      </w:pPr>
+      <w:r>
+        <w:rPr>
+          <w:rFonts w:cstheme="minorHAnsi"/>
+          <w:lang w:val="cs-CZ"/>
+        </w:rPr>
+        <w:t>C#, JAVA</w:t>
+      </w:r>
+    </w:p>
+    <w:p>
+      <w:pPr>
+        <w:rPr>
+          <w:rFonts w:cstheme="minorHAnsi"/>
+          <w:lang w:val="cs-CZ"/>
+        </w:rPr>
+      </w:pPr>
+      <w:r>
+        <w:rPr>
+          <w:rFonts w:cstheme="minorHAnsi"/>
+          <w:lang w:val="cs-CZ"/>
+        </w:rPr>
+        <w:t>Dynamický</w:t>
+      </w:r>
+    </w:p>
+    <w:p>
+      <w:pPr>
+        <w:pStyle w:val="ListParagraph"/>
+        <w:numPr>
+          <w:ilvl w:val="0"/>
+          <w:numId w:val="14"/>
+        </w:numPr>
+        <w:rPr>
+          <w:rFonts w:cstheme="minorHAnsi"/>
+          <w:lang w:val="cs-CZ"/>
+        </w:rPr>
+      </w:pPr>
+      <w:r>
+        <w:rPr>
+          <w:rFonts w:cstheme="minorHAnsi"/>
+          <w:lang w:val="cs-CZ"/>
+        </w:rPr>
+        <w:t>Lze dynamicky měnit datový ty</w:t>
+      </w:r>
+    </w:p>
+    <w:p>
+      <w:pPr>
+        <w:pStyle w:val="ListParagraph"/>
+        <w:numPr>
+          <w:ilvl w:val="0"/>
+          <w:numId w:val="14"/>
+        </w:numPr>
+        <w:rPr>
+          <w:rFonts w:cstheme="minorHAnsi"/>
+          <w:lang w:val="cs-CZ"/>
+        </w:rPr>
+      </w:pPr>
+      <w:r>
+        <w:rPr>
+          <w:rFonts w:cstheme="minorHAnsi"/>
+          <w:lang w:val="cs-CZ"/>
+        </w:rPr>
+        <w:t>Dat. Typ určen hodnotou</w:t>
+      </w:r>
+    </w:p>
+    <w:p>
+      <w:pPr>
+        <w:pStyle w:val="ListParagraph"/>
+        <w:numPr>
+          <w:ilvl w:val="0"/>
+          <w:numId w:val="14"/>
+        </w:numPr>
+        <w:rPr>
+          <w:rFonts w:cstheme="minorHAnsi"/>
+          <w:lang w:val="cs-CZ"/>
+        </w:rPr>
+      </w:pPr>
+      <w:r>
+        <w:rPr>
+          <w:rFonts w:cstheme="minorHAnsi"/>
+          <w:lang w:val="cs-CZ"/>
+        </w:rPr>
+        <w:t>Měněn za běhu programu</w:t>
+      </w:r>
+    </w:p>
+    <w:p>
+      <w:pPr>
+        <w:pStyle w:val="ListParagraph"/>
+        <w:numPr>
+          <w:ilvl w:val="0"/>
+          <w:numId w:val="14"/>
+        </w:numPr>
+        <w:rPr>
+          <w:rFonts w:cstheme="minorHAnsi"/>
+          <w:lang w:val="cs-CZ"/>
+        </w:rPr>
+      </w:pPr>
+      <w:r>
+        <w:rPr>
+          <w:rFonts w:cstheme="minorHAnsi"/>
+          <w:lang w:val="cs-CZ"/>
+        </w:rPr>
+        <w:t>Nelze kontrolovat při kompilaci</w:t>
+      </w:r>
+    </w:p>
+    <w:p>
+      <w:pPr>
+        <w:pStyle w:val="ListParagraph"/>
+        <w:numPr>
+          <w:ilvl w:val="1"/>
+          <w:numId w:val="14"/>
+        </w:numPr>
+        <w:rPr>
+          <w:rFonts w:cstheme="minorHAnsi"/>
+          <w:lang w:val="cs-CZ"/>
+        </w:rPr>
+      </w:pPr>
+      <w:r>
+        <w:rPr>
+          <w:rFonts w:cstheme="minorHAnsi"/>
+          <w:lang w:val="cs-CZ"/>
+        </w:rPr>
+        <w:t>Až v průběhu se zjistí</w:t>
+      </w:r>
+    </w:p>
+    <w:p>
+      <w:pPr>
+        <w:rPr>
+          <w:rFonts w:cstheme="minorHAnsi"/>
+          <w:lang w:val="cs-CZ"/>
+        </w:rPr>
+      </w:pPr>
+    </w:p>
+    <w:p>
+      <w:pPr>
+        <w:rPr>
+          <w:rFonts w:cstheme="minorHAnsi"/>
+          <w:lang w:val="cs-CZ"/>
         </w:rPr>
       </w:pPr>
     </w:p>
@@ -1609,6 +3475,232 @@
     </w:lvl>
   </w:abstractNum>
   <w:abstractNum w:abstractNumId="2" w15:restartNumberingAfterBreak="0">
+    <w:nsid w:val="0B5F5DAA"/>
+    <w:multiLevelType w:val="hybridMultilevel"/>
+    <w:tmpl w:val="3362846A"/>
+    <w:lvl w:ilvl="0" w:tplc="08090001">
+      <w:start w:val="1"/>
+      <w:numFmt w:val="bullet"/>
+      <w:lvlText w:val=""/>
+      <w:lvlJc w:val="left"/>
+      <w:pPr>
+        <w:ind w:left="720" w:hanging="360"/>
+      </w:pPr>
+      <w:rPr>
+        <w:rFonts w:ascii="Symbol" w:hAnsi="Symbol" w:hint="default"/>
+      </w:rPr>
+    </w:lvl>
+    <w:lvl w:ilvl="1" w:tplc="08090003" w:tentative="1">
+      <w:start w:val="1"/>
+      <w:numFmt w:val="bullet"/>
+      <w:lvlText w:val="o"/>
+      <w:lvlJc w:val="left"/>
+      <w:pPr>
+        <w:ind w:left="1440" w:hanging="360"/>
+      </w:pPr>
+      <w:rPr>
+        <w:rFonts w:ascii="Courier New" w:hAnsi="Courier New" w:cs="Courier New" w:hint="default"/>
+      </w:rPr>
+    </w:lvl>
+    <w:lvl w:ilvl="2" w:tplc="08090005" w:tentative="1">
+      <w:start w:val="1"/>
+      <w:numFmt w:val="bullet"/>
+      <w:lvlText w:val=""/>
+      <w:lvlJc w:val="left"/>
+      <w:pPr>
+        <w:ind w:left="2160" w:hanging="360"/>
+      </w:pPr>
+      <w:rPr>
+        <w:rFonts w:ascii="Wingdings" w:hAnsi="Wingdings" w:hint="default"/>
+      </w:rPr>
+    </w:lvl>
+    <w:lvl w:ilvl="3" w:tplc="08090001" w:tentative="1">
+      <w:start w:val="1"/>
+      <w:numFmt w:val="bullet"/>
+      <w:lvlText w:val=""/>
+      <w:lvlJc w:val="left"/>
+      <w:pPr>
+        <w:ind w:left="2880" w:hanging="360"/>
+      </w:pPr>
+      <w:rPr>
+        <w:rFonts w:ascii="Symbol" w:hAnsi="Symbol" w:hint="default"/>
+      </w:rPr>
+    </w:lvl>
+    <w:lvl w:ilvl="4" w:tplc="08090003" w:tentative="1">
+      <w:start w:val="1"/>
+      <w:numFmt w:val="bullet"/>
+      <w:lvlText w:val="o"/>
+      <w:lvlJc w:val="left"/>
+      <w:pPr>
+        <w:ind w:left="3600" w:hanging="360"/>
+      </w:pPr>
+      <w:rPr>
+        <w:rFonts w:ascii="Courier New" w:hAnsi="Courier New" w:cs="Courier New" w:hint="default"/>
+      </w:rPr>
+    </w:lvl>
+    <w:lvl w:ilvl="5" w:tplc="08090005" w:tentative="1">
+      <w:start w:val="1"/>
+      <w:numFmt w:val="bullet"/>
+      <w:lvlText w:val=""/>
+      <w:lvlJc w:val="left"/>
+      <w:pPr>
+        <w:ind w:left="4320" w:hanging="360"/>
+      </w:pPr>
+      <w:rPr>
+        <w:rFonts w:ascii="Wingdings" w:hAnsi="Wingdings" w:hint="default"/>
+      </w:rPr>
+    </w:lvl>
+    <w:lvl w:ilvl="6" w:tplc="08090001" w:tentative="1">
+      <w:start w:val="1"/>
+      <w:numFmt w:val="bullet"/>
+      <w:lvlText w:val=""/>
+      <w:lvlJc w:val="left"/>
+      <w:pPr>
+        <w:ind w:left="5040" w:hanging="360"/>
+      </w:pPr>
+      <w:rPr>
+        <w:rFonts w:ascii="Symbol" w:hAnsi="Symbol" w:hint="default"/>
+      </w:rPr>
+    </w:lvl>
+    <w:lvl w:ilvl="7" w:tplc="08090003" w:tentative="1">
+      <w:start w:val="1"/>
+      <w:numFmt w:val="bullet"/>
+      <w:lvlText w:val="o"/>
+      <w:lvlJc w:val="left"/>
+      <w:pPr>
+        <w:ind w:left="5760" w:hanging="360"/>
+      </w:pPr>
+      <w:rPr>
+        <w:rFonts w:ascii="Courier New" w:hAnsi="Courier New" w:cs="Courier New" w:hint="default"/>
+      </w:rPr>
+    </w:lvl>
+    <w:lvl w:ilvl="8" w:tplc="08090005" w:tentative="1">
+      <w:start w:val="1"/>
+      <w:numFmt w:val="bullet"/>
+      <w:lvlText w:val=""/>
+      <w:lvlJc w:val="left"/>
+      <w:pPr>
+        <w:ind w:left="6480" w:hanging="360"/>
+      </w:pPr>
+      <w:rPr>
+        <w:rFonts w:ascii="Wingdings" w:hAnsi="Wingdings" w:hint="default"/>
+      </w:rPr>
+    </w:lvl>
+  </w:abstractNum>
+  <w:abstractNum w:abstractNumId="3" w15:restartNumberingAfterBreak="0">
+    <w:nsid w:val="1CFD5282"/>
+    <w:multiLevelType w:val="hybridMultilevel"/>
+    <w:tmpl w:val="2070D706"/>
+    <w:lvl w:ilvl="0" w:tplc="08090001">
+      <w:start w:val="1"/>
+      <w:numFmt w:val="bullet"/>
+      <w:lvlText w:val=""/>
+      <w:lvlJc w:val="left"/>
+      <w:pPr>
+        <w:ind w:left="720" w:hanging="360"/>
+      </w:pPr>
+      <w:rPr>
+        <w:rFonts w:ascii="Symbol" w:hAnsi="Symbol" w:hint="default"/>
+      </w:rPr>
+    </w:lvl>
+    <w:lvl w:ilvl="1" w:tplc="08090003" w:tentative="1">
+      <w:start w:val="1"/>
+      <w:numFmt w:val="bullet"/>
+      <w:lvlText w:val="o"/>
+      <w:lvlJc w:val="left"/>
+      <w:pPr>
+        <w:ind w:left="1440" w:hanging="360"/>
+      </w:pPr>
+      <w:rPr>
+        <w:rFonts w:ascii="Courier New" w:hAnsi="Courier New" w:cs="Courier New" w:hint="default"/>
+      </w:rPr>
+    </w:lvl>
+    <w:lvl w:ilvl="2" w:tplc="08090005" w:tentative="1">
+      <w:start w:val="1"/>
+      <w:numFmt w:val="bullet"/>
+      <w:lvlText w:val=""/>
+      <w:lvlJc w:val="left"/>
+      <w:pPr>
+        <w:ind w:left="2160" w:hanging="360"/>
+      </w:pPr>
+      <w:rPr>
+        <w:rFonts w:ascii="Wingdings" w:hAnsi="Wingdings" w:hint="default"/>
+      </w:rPr>
+    </w:lvl>
+    <w:lvl w:ilvl="3" w:tplc="08090001" w:tentative="1">
+      <w:start w:val="1"/>
+      <w:numFmt w:val="bullet"/>
+      <w:lvlText w:val=""/>
+      <w:lvlJc w:val="left"/>
+      <w:pPr>
+        <w:ind w:left="2880" w:hanging="360"/>
+      </w:pPr>
+      <w:rPr>
+        <w:rFonts w:ascii="Symbol" w:hAnsi="Symbol" w:hint="default"/>
+      </w:rPr>
+    </w:lvl>
+    <w:lvl w:ilvl="4" w:tplc="08090003" w:tentative="1">
+      <w:start w:val="1"/>
+      <w:numFmt w:val="bullet"/>
+      <w:lvlText w:val="o"/>
+      <w:lvlJc w:val="left"/>
+      <w:pPr>
+        <w:ind w:left="3600" w:hanging="360"/>
+      </w:pPr>
+      <w:rPr>
+        <w:rFonts w:ascii="Courier New" w:hAnsi="Courier New" w:cs="Courier New" w:hint="default"/>
+      </w:rPr>
+    </w:lvl>
+    <w:lvl w:ilvl="5" w:tplc="08090005" w:tentative="1">
+      <w:start w:val="1"/>
+      <w:numFmt w:val="bullet"/>
+      <w:lvlText w:val=""/>
+      <w:lvlJc w:val="left"/>
+      <w:pPr>
+        <w:ind w:left="4320" w:hanging="360"/>
+      </w:pPr>
+      <w:rPr>
+        <w:rFonts w:ascii="Wingdings" w:hAnsi="Wingdings" w:hint="default"/>
+      </w:rPr>
+    </w:lvl>
+    <w:lvl w:ilvl="6" w:tplc="08090001" w:tentative="1">
+      <w:start w:val="1"/>
+      <w:numFmt w:val="bullet"/>
+      <w:lvlText w:val=""/>
+      <w:lvlJc w:val="left"/>
+      <w:pPr>
+        <w:ind w:left="5040" w:hanging="360"/>
+      </w:pPr>
+      <w:rPr>
+        <w:rFonts w:ascii="Symbol" w:hAnsi="Symbol" w:hint="default"/>
+      </w:rPr>
+    </w:lvl>
+    <w:lvl w:ilvl="7" w:tplc="08090003" w:tentative="1">
+      <w:start w:val="1"/>
+      <w:numFmt w:val="bullet"/>
+      <w:lvlText w:val="o"/>
+      <w:lvlJc w:val="left"/>
+      <w:pPr>
+        <w:ind w:left="5760" w:hanging="360"/>
+      </w:pPr>
+      <w:rPr>
+        <w:rFonts w:ascii="Courier New" w:hAnsi="Courier New" w:cs="Courier New" w:hint="default"/>
+      </w:rPr>
+    </w:lvl>
+    <w:lvl w:ilvl="8" w:tplc="08090005" w:tentative="1">
+      <w:start w:val="1"/>
+      <w:numFmt w:val="bullet"/>
+      <w:lvlText w:val=""/>
+      <w:lvlJc w:val="left"/>
+      <w:pPr>
+        <w:ind w:left="6480" w:hanging="360"/>
+      </w:pPr>
+      <w:rPr>
+        <w:rFonts w:ascii="Wingdings" w:hAnsi="Wingdings" w:hint="default"/>
+      </w:rPr>
+    </w:lvl>
+  </w:abstractNum>
+  <w:abstractNum w:abstractNumId="4" w15:restartNumberingAfterBreak="0">
     <w:nsid w:val="31E3004F"/>
     <w:multiLevelType w:val="hybridMultilevel"/>
     <w:tmpl w:val="EA545BD8"/>
@@ -1721,7 +3813,346 @@
       </w:rPr>
     </w:lvl>
   </w:abstractNum>
-  <w:abstractNum w:abstractNumId="3" w15:restartNumberingAfterBreak="0">
+  <w:abstractNum w:abstractNumId="5" w15:restartNumberingAfterBreak="0">
+    <w:nsid w:val="35913AA3"/>
+    <w:multiLevelType w:val="hybridMultilevel"/>
+    <w:tmpl w:val="6E24DD44"/>
+    <w:lvl w:ilvl="0" w:tplc="08090001">
+      <w:start w:val="1"/>
+      <w:numFmt w:val="bullet"/>
+      <w:lvlText w:val=""/>
+      <w:lvlJc w:val="left"/>
+      <w:pPr>
+        <w:ind w:left="720" w:hanging="360"/>
+      </w:pPr>
+      <w:rPr>
+        <w:rFonts w:ascii="Symbol" w:hAnsi="Symbol" w:hint="default"/>
+      </w:rPr>
+    </w:lvl>
+    <w:lvl w:ilvl="1" w:tplc="08090003">
+      <w:start w:val="1"/>
+      <w:numFmt w:val="bullet"/>
+      <w:lvlText w:val="o"/>
+      <w:lvlJc w:val="left"/>
+      <w:pPr>
+        <w:ind w:left="1440" w:hanging="360"/>
+      </w:pPr>
+      <w:rPr>
+        <w:rFonts w:ascii="Courier New" w:hAnsi="Courier New" w:cs="Courier New" w:hint="default"/>
+      </w:rPr>
+    </w:lvl>
+    <w:lvl w:ilvl="2" w:tplc="08090005" w:tentative="1">
+      <w:start w:val="1"/>
+      <w:numFmt w:val="bullet"/>
+      <w:lvlText w:val=""/>
+      <w:lvlJc w:val="left"/>
+      <w:pPr>
+        <w:ind w:left="2160" w:hanging="360"/>
+      </w:pPr>
+      <w:rPr>
+        <w:rFonts w:ascii="Wingdings" w:hAnsi="Wingdings" w:hint="default"/>
+      </w:rPr>
+    </w:lvl>
+    <w:lvl w:ilvl="3" w:tplc="08090001" w:tentative="1">
+      <w:start w:val="1"/>
+      <w:numFmt w:val="bullet"/>
+      <w:lvlText w:val=""/>
+      <w:lvlJc w:val="left"/>
+      <w:pPr>
+        <w:ind w:left="2880" w:hanging="360"/>
+      </w:pPr>
+      <w:rPr>
+        <w:rFonts w:ascii="Symbol" w:hAnsi="Symbol" w:hint="default"/>
+      </w:rPr>
+    </w:lvl>
+    <w:lvl w:ilvl="4" w:tplc="08090003" w:tentative="1">
+      <w:start w:val="1"/>
+      <w:numFmt w:val="bullet"/>
+      <w:lvlText w:val="o"/>
+      <w:lvlJc w:val="left"/>
+      <w:pPr>
+        <w:ind w:left="3600" w:hanging="360"/>
+      </w:pPr>
+      <w:rPr>
+        <w:rFonts w:ascii="Courier New" w:hAnsi="Courier New" w:cs="Courier New" w:hint="default"/>
+      </w:rPr>
+    </w:lvl>
+    <w:lvl w:ilvl="5" w:tplc="08090005" w:tentative="1">
+      <w:start w:val="1"/>
+      <w:numFmt w:val="bullet"/>
+      <w:lvlText w:val=""/>
+      <w:lvlJc w:val="left"/>
+      <w:pPr>
+        <w:ind w:left="4320" w:hanging="360"/>
+      </w:pPr>
+      <w:rPr>
+        <w:rFonts w:ascii="Wingdings" w:hAnsi="Wingdings" w:hint="default"/>
+      </w:rPr>
+    </w:lvl>
+    <w:lvl w:ilvl="6" w:tplc="08090001" w:tentative="1">
+      <w:start w:val="1"/>
+      <w:numFmt w:val="bullet"/>
+      <w:lvlText w:val=""/>
+      <w:lvlJc w:val="left"/>
+      <w:pPr>
+        <w:ind w:left="5040" w:hanging="360"/>
+      </w:pPr>
+      <w:rPr>
+        <w:rFonts w:ascii="Symbol" w:hAnsi="Symbol" w:hint="default"/>
+      </w:rPr>
+    </w:lvl>
+    <w:lvl w:ilvl="7" w:tplc="08090003" w:tentative="1">
+      <w:start w:val="1"/>
+      <w:numFmt w:val="bullet"/>
+      <w:lvlText w:val="o"/>
+      <w:lvlJc w:val="left"/>
+      <w:pPr>
+        <w:ind w:left="5760" w:hanging="360"/>
+      </w:pPr>
+      <w:rPr>
+        <w:rFonts w:ascii="Courier New" w:hAnsi="Courier New" w:cs="Courier New" w:hint="default"/>
+      </w:rPr>
+    </w:lvl>
+    <w:lvl w:ilvl="8" w:tplc="08090005" w:tentative="1">
+      <w:start w:val="1"/>
+      <w:numFmt w:val="bullet"/>
+      <w:lvlText w:val=""/>
+      <w:lvlJc w:val="left"/>
+      <w:pPr>
+        <w:ind w:left="6480" w:hanging="360"/>
+      </w:pPr>
+      <w:rPr>
+        <w:rFonts w:ascii="Wingdings" w:hAnsi="Wingdings" w:hint="default"/>
+      </w:rPr>
+    </w:lvl>
+  </w:abstractNum>
+  <w:abstractNum w:abstractNumId="6" w15:restartNumberingAfterBreak="0">
+    <w:nsid w:val="3F3059DA"/>
+    <w:multiLevelType w:val="hybridMultilevel"/>
+    <w:tmpl w:val="99BE8DD6"/>
+    <w:lvl w:ilvl="0" w:tplc="08090001">
+      <w:start w:val="1"/>
+      <w:numFmt w:val="bullet"/>
+      <w:lvlText w:val=""/>
+      <w:lvlJc w:val="left"/>
+      <w:pPr>
+        <w:ind w:left="720" w:hanging="360"/>
+      </w:pPr>
+      <w:rPr>
+        <w:rFonts w:ascii="Symbol" w:hAnsi="Symbol" w:hint="default"/>
+      </w:rPr>
+    </w:lvl>
+    <w:lvl w:ilvl="1" w:tplc="08090003">
+      <w:start w:val="1"/>
+      <w:numFmt w:val="bullet"/>
+      <w:lvlText w:val="o"/>
+      <w:lvlJc w:val="left"/>
+      <w:pPr>
+        <w:ind w:left="1440" w:hanging="360"/>
+      </w:pPr>
+      <w:rPr>
+        <w:rFonts w:ascii="Courier New" w:hAnsi="Courier New" w:cs="Courier New" w:hint="default"/>
+      </w:rPr>
+    </w:lvl>
+    <w:lvl w:ilvl="2" w:tplc="08090005" w:tentative="1">
+      <w:start w:val="1"/>
+      <w:numFmt w:val="bullet"/>
+      <w:lvlText w:val=""/>
+      <w:lvlJc w:val="left"/>
+      <w:pPr>
+        <w:ind w:left="2160" w:hanging="360"/>
+      </w:pPr>
+      <w:rPr>
+        <w:rFonts w:ascii="Wingdings" w:hAnsi="Wingdings" w:hint="default"/>
+      </w:rPr>
+    </w:lvl>
+    <w:lvl w:ilvl="3" w:tplc="08090001" w:tentative="1">
+      <w:start w:val="1"/>
+      <w:numFmt w:val="bullet"/>
+      <w:lvlText w:val=""/>
+      <w:lvlJc w:val="left"/>
+      <w:pPr>
+        <w:ind w:left="2880" w:hanging="360"/>
+      </w:pPr>
+      <w:rPr>
+        <w:rFonts w:ascii="Symbol" w:hAnsi="Symbol" w:hint="default"/>
+      </w:rPr>
+    </w:lvl>
+    <w:lvl w:ilvl="4" w:tplc="08090003" w:tentative="1">
+      <w:start w:val="1"/>
+      <w:numFmt w:val="bullet"/>
+      <w:lvlText w:val="o"/>
+      <w:lvlJc w:val="left"/>
+      <w:pPr>
+        <w:ind w:left="3600" w:hanging="360"/>
+      </w:pPr>
+      <w:rPr>
+        <w:rFonts w:ascii="Courier New" w:hAnsi="Courier New" w:cs="Courier New" w:hint="default"/>
+      </w:rPr>
+    </w:lvl>
+    <w:lvl w:ilvl="5" w:tplc="08090005" w:tentative="1">
+      <w:start w:val="1"/>
+      <w:numFmt w:val="bullet"/>
+      <w:lvlText w:val=""/>
+      <w:lvlJc w:val="left"/>
+      <w:pPr>
+        <w:ind w:left="4320" w:hanging="360"/>
+      </w:pPr>
+      <w:rPr>
+        <w:rFonts w:ascii="Wingdings" w:hAnsi="Wingdings" w:hint="default"/>
+      </w:rPr>
+    </w:lvl>
+    <w:lvl w:ilvl="6" w:tplc="08090001" w:tentative="1">
+      <w:start w:val="1"/>
+      <w:numFmt w:val="bullet"/>
+      <w:lvlText w:val=""/>
+      <w:lvlJc w:val="left"/>
+      <w:pPr>
+        <w:ind w:left="5040" w:hanging="360"/>
+      </w:pPr>
+      <w:rPr>
+        <w:rFonts w:ascii="Symbol" w:hAnsi="Symbol" w:hint="default"/>
+      </w:rPr>
+    </w:lvl>
+    <w:lvl w:ilvl="7" w:tplc="08090003" w:tentative="1">
+      <w:start w:val="1"/>
+      <w:numFmt w:val="bullet"/>
+      <w:lvlText w:val="o"/>
+      <w:lvlJc w:val="left"/>
+      <w:pPr>
+        <w:ind w:left="5760" w:hanging="360"/>
+      </w:pPr>
+      <w:rPr>
+        <w:rFonts w:ascii="Courier New" w:hAnsi="Courier New" w:cs="Courier New" w:hint="default"/>
+      </w:rPr>
+    </w:lvl>
+    <w:lvl w:ilvl="8" w:tplc="08090005" w:tentative="1">
+      <w:start w:val="1"/>
+      <w:numFmt w:val="bullet"/>
+      <w:lvlText w:val=""/>
+      <w:lvlJc w:val="left"/>
+      <w:pPr>
+        <w:ind w:left="6480" w:hanging="360"/>
+      </w:pPr>
+      <w:rPr>
+        <w:rFonts w:ascii="Wingdings" w:hAnsi="Wingdings" w:hint="default"/>
+      </w:rPr>
+    </w:lvl>
+  </w:abstractNum>
+  <w:abstractNum w:abstractNumId="7" w15:restartNumberingAfterBreak="0">
+    <w:nsid w:val="44B21B82"/>
+    <w:multiLevelType w:val="hybridMultilevel"/>
+    <w:tmpl w:val="13EED7C6"/>
+    <w:lvl w:ilvl="0" w:tplc="08090001">
+      <w:start w:val="1"/>
+      <w:numFmt w:val="bullet"/>
+      <w:lvlText w:val=""/>
+      <w:lvlJc w:val="left"/>
+      <w:pPr>
+        <w:ind w:left="720" w:hanging="360"/>
+      </w:pPr>
+      <w:rPr>
+        <w:rFonts w:ascii="Symbol" w:hAnsi="Symbol" w:hint="default"/>
+      </w:rPr>
+    </w:lvl>
+    <w:lvl w:ilvl="1" w:tplc="08090003" w:tentative="1">
+      <w:start w:val="1"/>
+      <w:numFmt w:val="bullet"/>
+      <w:lvlText w:val="o"/>
+      <w:lvlJc w:val="left"/>
+      <w:pPr>
+        <w:ind w:left="1440" w:hanging="360"/>
+      </w:pPr>
+      <w:rPr>
+        <w:rFonts w:ascii="Courier New" w:hAnsi="Courier New" w:cs="Courier New" w:hint="default"/>
+      </w:rPr>
+    </w:lvl>
+    <w:lvl w:ilvl="2" w:tplc="08090005" w:tentative="1">
+      <w:start w:val="1"/>
+      <w:numFmt w:val="bullet"/>
+      <w:lvlText w:val=""/>
+      <w:lvlJc w:val="left"/>
+      <w:pPr>
+        <w:ind w:left="2160" w:hanging="360"/>
+      </w:pPr>
+      <w:rPr>
+        <w:rFonts w:ascii="Wingdings" w:hAnsi="Wingdings" w:hint="default"/>
+      </w:rPr>
+    </w:lvl>
+    <w:lvl w:ilvl="3" w:tplc="08090001" w:tentative="1">
+      <w:start w:val="1"/>
+      <w:numFmt w:val="bullet"/>
+      <w:lvlText w:val=""/>
+      <w:lvlJc w:val="left"/>
+      <w:pPr>
+        <w:ind w:left="2880" w:hanging="360"/>
+      </w:pPr>
+      <w:rPr>
+        <w:rFonts w:ascii="Symbol" w:hAnsi="Symbol" w:hint="default"/>
+      </w:rPr>
+    </w:lvl>
+    <w:lvl w:ilvl="4" w:tplc="08090003" w:tentative="1">
+      <w:start w:val="1"/>
+      <w:numFmt w:val="bullet"/>
+      <w:lvlText w:val="o"/>
+      <w:lvlJc w:val="left"/>
+      <w:pPr>
+        <w:ind w:left="3600" w:hanging="360"/>
+      </w:pPr>
+      <w:rPr>
+        <w:rFonts w:ascii="Courier New" w:hAnsi="Courier New" w:cs="Courier New" w:hint="default"/>
+      </w:rPr>
+    </w:lvl>
+    <w:lvl w:ilvl="5" w:tplc="08090005" w:tentative="1">
+      <w:start w:val="1"/>
+      <w:numFmt w:val="bullet"/>
+      <w:lvlText w:val=""/>
+      <w:lvlJc w:val="left"/>
+      <w:pPr>
+        <w:ind w:left="4320" w:hanging="360"/>
+      </w:pPr>
+      <w:rPr>
+        <w:rFonts w:ascii="Wingdings" w:hAnsi="Wingdings" w:hint="default"/>
+      </w:rPr>
+    </w:lvl>
+    <w:lvl w:ilvl="6" w:tplc="08090001" w:tentative="1">
+      <w:start w:val="1"/>
+      <w:numFmt w:val="bullet"/>
+      <w:lvlText w:val=""/>
+      <w:lvlJc w:val="left"/>
+      <w:pPr>
+        <w:ind w:left="5040" w:hanging="360"/>
+      </w:pPr>
+      <w:rPr>
+        <w:rFonts w:ascii="Symbol" w:hAnsi="Symbol" w:hint="default"/>
+      </w:rPr>
+    </w:lvl>
+    <w:lvl w:ilvl="7" w:tplc="08090003" w:tentative="1">
+      <w:start w:val="1"/>
+      <w:numFmt w:val="bullet"/>
+      <w:lvlText w:val="o"/>
+      <w:lvlJc w:val="left"/>
+      <w:pPr>
+        <w:ind w:left="5760" w:hanging="360"/>
+      </w:pPr>
+      <w:rPr>
+        <w:rFonts w:ascii="Courier New" w:hAnsi="Courier New" w:cs="Courier New" w:hint="default"/>
+      </w:rPr>
+    </w:lvl>
+    <w:lvl w:ilvl="8" w:tplc="08090005" w:tentative="1">
+      <w:start w:val="1"/>
+      <w:numFmt w:val="bullet"/>
+      <w:lvlText w:val=""/>
+      <w:lvlJc w:val="left"/>
+      <w:pPr>
+        <w:ind w:left="6480" w:hanging="360"/>
+      </w:pPr>
+      <w:rPr>
+        <w:rFonts w:ascii="Wingdings" w:hAnsi="Wingdings" w:hint="default"/>
+      </w:rPr>
+    </w:lvl>
+  </w:abstractNum>
+  <w:abstractNum w:abstractNumId="8" w15:restartNumberingAfterBreak="0">
     <w:nsid w:val="556E1B24"/>
     <w:multiLevelType w:val="hybridMultilevel"/>
     <w:tmpl w:val="E082A0E8"/>
@@ -1773,6 +4204,119 @@
         <w:rFonts w:ascii="Symbol" w:hAnsi="Symbol" w:hint="default"/>
       </w:rPr>
     </w:lvl>
+    <w:lvl w:ilvl="4" w:tplc="08090003">
+      <w:start w:val="1"/>
+      <w:numFmt w:val="bullet"/>
+      <w:lvlText w:val="o"/>
+      <w:lvlJc w:val="left"/>
+      <w:pPr>
+        <w:ind w:left="3600" w:hanging="360"/>
+      </w:pPr>
+      <w:rPr>
+        <w:rFonts w:ascii="Courier New" w:hAnsi="Courier New" w:cs="Courier New" w:hint="default"/>
+      </w:rPr>
+    </w:lvl>
+    <w:lvl w:ilvl="5" w:tplc="08090005" w:tentative="1">
+      <w:start w:val="1"/>
+      <w:numFmt w:val="bullet"/>
+      <w:lvlText w:val=""/>
+      <w:lvlJc w:val="left"/>
+      <w:pPr>
+        <w:ind w:left="4320" w:hanging="360"/>
+      </w:pPr>
+      <w:rPr>
+        <w:rFonts w:ascii="Wingdings" w:hAnsi="Wingdings" w:hint="default"/>
+      </w:rPr>
+    </w:lvl>
+    <w:lvl w:ilvl="6" w:tplc="08090001" w:tentative="1">
+      <w:start w:val="1"/>
+      <w:numFmt w:val="bullet"/>
+      <w:lvlText w:val=""/>
+      <w:lvlJc w:val="left"/>
+      <w:pPr>
+        <w:ind w:left="5040" w:hanging="360"/>
+      </w:pPr>
+      <w:rPr>
+        <w:rFonts w:ascii="Symbol" w:hAnsi="Symbol" w:hint="default"/>
+      </w:rPr>
+    </w:lvl>
+    <w:lvl w:ilvl="7" w:tplc="08090003" w:tentative="1">
+      <w:start w:val="1"/>
+      <w:numFmt w:val="bullet"/>
+      <w:lvlText w:val="o"/>
+      <w:lvlJc w:val="left"/>
+      <w:pPr>
+        <w:ind w:left="5760" w:hanging="360"/>
+      </w:pPr>
+      <w:rPr>
+        <w:rFonts w:ascii="Courier New" w:hAnsi="Courier New" w:cs="Courier New" w:hint="default"/>
+      </w:rPr>
+    </w:lvl>
+    <w:lvl w:ilvl="8" w:tplc="08090005" w:tentative="1">
+      <w:start w:val="1"/>
+      <w:numFmt w:val="bullet"/>
+      <w:lvlText w:val=""/>
+      <w:lvlJc w:val="left"/>
+      <w:pPr>
+        <w:ind w:left="6480" w:hanging="360"/>
+      </w:pPr>
+      <w:rPr>
+        <w:rFonts w:ascii="Wingdings" w:hAnsi="Wingdings" w:hint="default"/>
+      </w:rPr>
+    </w:lvl>
+  </w:abstractNum>
+  <w:abstractNum w:abstractNumId="9" w15:restartNumberingAfterBreak="0">
+    <w:nsid w:val="571803FD"/>
+    <w:multiLevelType w:val="hybridMultilevel"/>
+    <w:tmpl w:val="4008069E"/>
+    <w:lvl w:ilvl="0" w:tplc="08090001">
+      <w:start w:val="1"/>
+      <w:numFmt w:val="bullet"/>
+      <w:lvlText w:val=""/>
+      <w:lvlJc w:val="left"/>
+      <w:pPr>
+        <w:ind w:left="720" w:hanging="360"/>
+      </w:pPr>
+      <w:rPr>
+        <w:rFonts w:ascii="Symbol" w:hAnsi="Symbol" w:hint="default"/>
+      </w:rPr>
+    </w:lvl>
+    <w:lvl w:ilvl="1" w:tplc="08090003">
+      <w:start w:val="1"/>
+      <w:numFmt w:val="bullet"/>
+      <w:lvlText w:val="o"/>
+      <w:lvlJc w:val="left"/>
+      <w:pPr>
+        <w:ind w:left="1440" w:hanging="360"/>
+      </w:pPr>
+      <w:rPr>
+        <w:rFonts w:ascii="Courier New" w:hAnsi="Courier New" w:cs="Courier New" w:hint="default"/>
+      </w:rPr>
+    </w:lvl>
+    <w:lvl w:ilvl="2" w:tplc="08090005" w:tentative="1">
+      <w:start w:val="1"/>
+      <w:numFmt w:val="bullet"/>
+      <w:lvlText w:val=""/>
+      <w:lvlJc w:val="left"/>
+      <w:pPr>
+        <w:ind w:left="2160" w:hanging="360"/>
+      </w:pPr>
+      <w:rPr>
+        <w:rFonts w:ascii="Wingdings" w:hAnsi="Wingdings" w:hint="default"/>
+      </w:rPr>
+    </w:lvl>
+    <w:lvl w:ilvl="3" w:tplc="08090001" w:tentative="1">
+      <w:start w:val="1"/>
+      <w:numFmt w:val="bullet"/>
+      <w:lvlText w:val=""/>
+      <w:lvlJc w:val="left"/>
+      <w:pPr>
+        <w:ind w:left="2880" w:hanging="360"/>
+      </w:pPr>
+      <w:rPr>
+        <w:rFonts w:ascii="Symbol" w:hAnsi="Symbol" w:hint="default"/>
+      </w:rPr>
+    </w:lvl>
     <w:lvl w:ilvl="4" w:tplc="08090003" w:tentative="1">
       <w:start w:val="1"/>
       <w:numFmt w:val="bullet"/>
@@ -1834,7 +4378,120 @@
       </w:rPr>
     </w:lvl>
   </w:abstractNum>
-  <w:abstractNum w:abstractNumId="4" w15:restartNumberingAfterBreak="0">
+  <w:abstractNum w:abstractNumId="10" w15:restartNumberingAfterBreak="0">
+    <w:nsid w:val="66157079"/>
+    <w:multiLevelType w:val="hybridMultilevel"/>
+    <w:tmpl w:val="522E10DC"/>
+    <w:lvl w:ilvl="0" w:tplc="08090001">
+      <w:start w:val="1"/>
+      <w:numFmt w:val="bullet"/>
+      <w:lvlText w:val=""/>
+      <w:lvlJc w:val="left"/>
+      <w:pPr>
+        <w:ind w:left="720" w:hanging="360"/>
+      </w:pPr>
+      <w:rPr>
+        <w:rFonts w:ascii="Symbol" w:hAnsi="Symbol" w:hint="default"/>
+      </w:rPr>
+    </w:lvl>
+    <w:lvl w:ilvl="1" w:tplc="08090003">
+      <w:start w:val="1"/>
+      <w:numFmt w:val="bullet"/>
+      <w:lvlText w:val="o"/>
+      <w:lvlJc w:val="left"/>
+      <w:pPr>
+        <w:ind w:left="1440" w:hanging="360"/>
+      </w:pPr>
+      <w:rPr>
+        <w:rFonts w:ascii="Courier New" w:hAnsi="Courier New" w:cs="Courier New" w:hint="default"/>
+      </w:rPr>
+    </w:lvl>
+    <w:lvl w:ilvl="2" w:tplc="08090005">
+      <w:start w:val="1"/>
+      <w:numFmt w:val="bullet"/>
+      <w:lvlText w:val=""/>
+      <w:lvlJc w:val="left"/>
+      <w:pPr>
+        <w:ind w:left="2160" w:hanging="360"/>
+      </w:pPr>
+      <w:rPr>
+        <w:rFonts w:ascii="Wingdings" w:hAnsi="Wingdings" w:hint="default"/>
+      </w:rPr>
+    </w:lvl>
+    <w:lvl w:ilvl="3" w:tplc="08090001" w:tentative="1">
+      <w:start w:val="1"/>
+      <w:numFmt w:val="bullet"/>
+      <w:lvlText w:val=""/>
+      <w:lvlJc w:val="left"/>
+      <w:pPr>
+        <w:ind w:left="2880" w:hanging="360"/>
+      </w:pPr>
+      <w:rPr>
+        <w:rFonts w:ascii="Symbol" w:hAnsi="Symbol" w:hint="default"/>
+      </w:rPr>
+    </w:lvl>
+    <w:lvl w:ilvl="4" w:tplc="08090003" w:tentative="1">
+      <w:start w:val="1"/>
+      <w:numFmt w:val="bullet"/>
+      <w:lvlText w:val="o"/>
+      <w:lvlJc w:val="left"/>
+      <w:pPr>
+        <w:ind w:left="3600" w:hanging="360"/>
+      </w:pPr>
+      <w:rPr>
+        <w:rFonts w:ascii="Courier New" w:hAnsi="Courier New" w:cs="Courier New" w:hint="default"/>
+      </w:rPr>
+    </w:lvl>
+    <w:lvl w:ilvl="5" w:tplc="08090005" w:tentative="1">
+      <w:start w:val="1"/>
+      <w:numFmt w:val="bullet"/>
+      <w:lvlText w:val=""/>
+      <w:lvlJc w:val="left"/>
+      <w:pPr>
+        <w:ind w:left="4320" w:hanging="360"/>
+      </w:pPr>
+      <w:rPr>
+        <w:rFonts w:ascii="Wingdings" w:hAnsi="Wingdings" w:hint="default"/>
+      </w:rPr>
+    </w:lvl>
+    <w:lvl w:ilvl="6" w:tplc="08090001" w:tentative="1">
+      <w:start w:val="1"/>
+      <w:numFmt w:val="bullet"/>
+      <w:lvlText w:val=""/>
+      <w:lvlJc w:val="left"/>
+      <w:pPr>
+        <w:ind w:left="5040" w:hanging="360"/>
+      </w:pPr>
+      <w:rPr>
+        <w:rFonts w:ascii="Symbol" w:hAnsi="Symbol" w:hint="default"/>
+      </w:rPr>
+    </w:lvl>
+    <w:lvl w:ilvl="7" w:tplc="08090003" w:tentative="1">
+      <w:start w:val="1"/>
+      <w:numFmt w:val="bullet"/>
+      <w:lvlText w:val="o"/>
+      <w:lvlJc w:val="left"/>
+      <w:pPr>
+        <w:ind w:left="5760" w:hanging="360"/>
+      </w:pPr>
+      <w:rPr>
+        <w:rFonts w:ascii="Courier New" w:hAnsi="Courier New" w:cs="Courier New" w:hint="default"/>
+      </w:rPr>
+    </w:lvl>
+    <w:lvl w:ilvl="8" w:tplc="08090005" w:tentative="1">
+      <w:start w:val="1"/>
+      <w:numFmt w:val="bullet"/>
+      <w:lvlText w:val=""/>
+      <w:lvlJc w:val="left"/>
+      <w:pPr>
+        <w:ind w:left="6480" w:hanging="360"/>
+      </w:pPr>
+      <w:rPr>
+        <w:rFonts w:ascii="Wingdings" w:hAnsi="Wingdings" w:hint="default"/>
+      </w:rPr>
+    </w:lvl>
+  </w:abstractNum>
+  <w:abstractNum w:abstractNumId="11" w15:restartNumberingAfterBreak="0">
     <w:nsid w:val="73D63458"/>
     <w:multiLevelType w:val="hybridMultilevel"/>
     <w:tmpl w:val="AA3AF232"/>
@@ -1947,20 +4604,273 @@
       </w:rPr>
     </w:lvl>
   </w:abstractNum>
+  <w:abstractNum w:abstractNumId="12" w15:restartNumberingAfterBreak="0">
+    <w:nsid w:val="76A84C41"/>
+    <w:multiLevelType w:val="hybridMultilevel"/>
+    <w:tmpl w:val="492C7BCE"/>
+    <w:lvl w:ilvl="0" w:tplc="08090001">
+      <w:start w:val="1"/>
+      <w:numFmt w:val="bullet"/>
+      <w:lvlText w:val=""/>
+      <w:lvlJc w:val="left"/>
+      <w:pPr>
+        <w:ind w:left="720" w:hanging="360"/>
+      </w:pPr>
+      <w:rPr>
+        <w:rFonts w:ascii="Symbol" w:hAnsi="Symbol" w:hint="default"/>
+      </w:rPr>
+    </w:lvl>
+    <w:lvl w:ilvl="1" w:tplc="08090003">
+      <w:start w:val="1"/>
+      <w:numFmt w:val="bullet"/>
+      <w:lvlText w:val="o"/>
+      <w:lvlJc w:val="left"/>
+      <w:pPr>
+        <w:ind w:left="1440" w:hanging="360"/>
+      </w:pPr>
+      <w:rPr>
+        <w:rFonts w:ascii="Courier New" w:hAnsi="Courier New" w:cs="Courier New" w:hint="default"/>
+      </w:rPr>
+    </w:lvl>
+    <w:lvl w:ilvl="2" w:tplc="08090005" w:tentative="1">
+      <w:start w:val="1"/>
+      <w:numFmt w:val="bullet"/>
+      <w:lvlText w:val=""/>
+      <w:lvlJc w:val="left"/>
+      <w:pPr>
+        <w:ind w:left="2160" w:hanging="360"/>
+      </w:pPr>
+      <w:rPr>
+        <w:rFonts w:ascii="Wingdings" w:hAnsi="Wingdings" w:hint="default"/>
+      </w:rPr>
+    </w:lvl>
+    <w:lvl w:ilvl="3" w:tplc="08090001" w:tentative="1">
+      <w:start w:val="1"/>
+      <w:numFmt w:val="bullet"/>
+      <w:lvlText w:val=""/>
+      <w:lvlJc w:val="left"/>
+      <w:pPr>
+        <w:ind w:left="2880" w:hanging="360"/>
+      </w:pPr>
+      <w:rPr>
+        <w:rFonts w:ascii="Symbol" w:hAnsi="Symbol" w:hint="default"/>
+      </w:rPr>
+    </w:lvl>
+    <w:lvl w:ilvl="4" w:tplc="08090003" w:tentative="1">
+      <w:start w:val="1"/>
+      <w:numFmt w:val="bullet"/>
+      <w:lvlText w:val="o"/>
+      <w:lvlJc w:val="left"/>
+      <w:pPr>
+        <w:ind w:left="3600" w:hanging="360"/>
+      </w:pPr>
+      <w:rPr>
+        <w:rFonts w:ascii="Courier New" w:hAnsi="Courier New" w:cs="Courier New" w:hint="default"/>
+      </w:rPr>
+    </w:lvl>
+    <w:lvl w:ilvl="5" w:tplc="08090005" w:tentative="1">
+      <w:start w:val="1"/>
+      <w:numFmt w:val="bullet"/>
+      <w:lvlText w:val=""/>
+      <w:lvlJc w:val="left"/>
+      <w:pPr>
+        <w:ind w:left="4320" w:hanging="360"/>
+      </w:pPr>
+      <w:rPr>
+        <w:rFonts w:ascii="Wingdings" w:hAnsi="Wingdings" w:hint="default"/>
+      </w:rPr>
+    </w:lvl>
+    <w:lvl w:ilvl="6" w:tplc="08090001" w:tentative="1">
+      <w:start w:val="1"/>
+      <w:numFmt w:val="bullet"/>
+      <w:lvlText w:val=""/>
+      <w:lvlJc w:val="left"/>
+      <w:pPr>
+        <w:ind w:left="5040" w:hanging="360"/>
+      </w:pPr>
+      <w:rPr>
+        <w:rFonts w:ascii="Symbol" w:hAnsi="Symbol" w:hint="default"/>
+      </w:rPr>
+    </w:lvl>
+    <w:lvl w:ilvl="7" w:tplc="08090003" w:tentative="1">
+      <w:start w:val="1"/>
+      <w:numFmt w:val="bullet"/>
+      <w:lvlText w:val="o"/>
+      <w:lvlJc w:val="left"/>
+      <w:pPr>
+        <w:ind w:left="5760" w:hanging="360"/>
+      </w:pPr>
+      <w:rPr>
+        <w:rFonts w:ascii="Courier New" w:hAnsi="Courier New" w:cs="Courier New" w:hint="default"/>
+      </w:rPr>
+    </w:lvl>
+    <w:lvl w:ilvl="8" w:tplc="08090005" w:tentative="1">
+      <w:start w:val="1"/>
+      <w:numFmt w:val="bullet"/>
+      <w:lvlText w:val=""/>
+      <w:lvlJc w:val="left"/>
+      <w:pPr>
+        <w:ind w:left="6480" w:hanging="360"/>
+      </w:pPr>
+      <w:rPr>
+        <w:rFonts w:ascii="Wingdings" w:hAnsi="Wingdings" w:hint="default"/>
+      </w:rPr>
+    </w:lvl>
+  </w:abstractNum>
+  <w:abstractNum w:abstractNumId="13" w15:restartNumberingAfterBreak="0">
+    <w:nsid w:val="7B47321A"/>
+    <w:multiLevelType w:val="hybridMultilevel"/>
+    <w:tmpl w:val="A94A1F46"/>
+    <w:lvl w:ilvl="0" w:tplc="08090001">
+      <w:start w:val="1"/>
+      <w:numFmt w:val="bullet"/>
+      <w:lvlText w:val=""/>
+      <w:lvlJc w:val="left"/>
+      <w:pPr>
+        <w:ind w:left="720" w:hanging="360"/>
+      </w:pPr>
+      <w:rPr>
+        <w:rFonts w:ascii="Symbol" w:hAnsi="Symbol" w:hint="default"/>
+      </w:rPr>
+    </w:lvl>
+    <w:lvl w:ilvl="1" w:tplc="08090003" w:tentative="1">
+      <w:start w:val="1"/>
+      <w:numFmt w:val="bullet"/>
+      <w:lvlText w:val="o"/>
+      <w:lvlJc w:val="left"/>
+      <w:pPr>
+        <w:ind w:left="1440" w:hanging="360"/>
+      </w:pPr>
+      <w:rPr>
+        <w:rFonts w:ascii="Courier New" w:hAnsi="Courier New" w:cs="Courier New" w:hint="default"/>
+      </w:rPr>
+    </w:lvl>
+    <w:lvl w:ilvl="2" w:tplc="08090005" w:tentative="1">
+      <w:start w:val="1"/>
+      <w:numFmt w:val="bullet"/>
+      <w:lvlText w:val=""/>
+      <w:lvlJc w:val="left"/>
+      <w:pPr>
+        <w:ind w:left="2160" w:hanging="360"/>
+      </w:pPr>
+      <w:rPr>
+        <w:rFonts w:ascii="Wingdings" w:hAnsi="Wingdings" w:hint="default"/>
+      </w:rPr>
+    </w:lvl>
+    <w:lvl w:ilvl="3" w:tplc="08090001" w:tentative="1">
+      <w:start w:val="1"/>
+      <w:numFmt w:val="bullet"/>
+      <w:lvlText w:val=""/>
+      <w:lvlJc w:val="left"/>
+      <w:pPr>
+        <w:ind w:left="2880" w:hanging="360"/>
+      </w:pPr>
+      <w:rPr>
+        <w:rFonts w:ascii="Symbol" w:hAnsi="Symbol" w:hint="default"/>
+      </w:rPr>
+    </w:lvl>
+    <w:lvl w:ilvl="4" w:tplc="08090003" w:tentative="1">
+      <w:start w:val="1"/>
+      <w:numFmt w:val="bullet"/>
+      <w:lvlText w:val="o"/>
+      <w:lvlJc w:val="left"/>
+      <w:pPr>
+        <w:ind w:left="3600" w:hanging="360"/>
+      </w:pPr>
+      <w:rPr>
+        <w:rFonts w:ascii="Courier New" w:hAnsi="Courier New" w:cs="Courier New" w:hint="default"/>
+      </w:rPr>
+    </w:lvl>
+    <w:lvl w:ilvl="5" w:tplc="08090005" w:tentative="1">
+      <w:start w:val="1"/>
+      <w:numFmt w:val="bullet"/>
+      <w:lvlText w:val=""/>
+      <w:lvlJc w:val="left"/>
+      <w:pPr>
+        <w:ind w:left="4320" w:hanging="360"/>
+      </w:pPr>
+      <w:rPr>
+        <w:rFonts w:ascii="Wingdings" w:hAnsi="Wingdings" w:hint="default"/>
+      </w:rPr>
+    </w:lvl>
+    <w:lvl w:ilvl="6" w:tplc="08090001" w:tentative="1">
+      <w:start w:val="1"/>
+      <w:numFmt w:val="bullet"/>
+      <w:lvlText w:val=""/>
+      <w:lvlJc w:val="left"/>
+      <w:pPr>
+        <w:ind w:left="5040" w:hanging="360"/>
+      </w:pPr>
+      <w:rPr>
+        <w:rFonts w:ascii="Symbol" w:hAnsi="Symbol" w:hint="default"/>
+      </w:rPr>
+    </w:lvl>
+    <w:lvl w:ilvl="7" w:tplc="08090003" w:tentative="1">
+      <w:start w:val="1"/>
+      <w:numFmt w:val="bullet"/>
+      <w:lvlText w:val="o"/>
+      <w:lvlJc w:val="left"/>
+      <w:pPr>
+        <w:ind w:left="5760" w:hanging="360"/>
+      </w:pPr>
+      <w:rPr>
+        <w:rFonts w:ascii="Courier New" w:hAnsi="Courier New" w:cs="Courier New" w:hint="default"/>
+      </w:rPr>
+    </w:lvl>
+    <w:lvl w:ilvl="8" w:tplc="08090005" w:tentative="1">
+      <w:start w:val="1"/>
+      <w:numFmt w:val="bullet"/>
+      <w:lvlText w:val=""/>
+      <w:lvlJc w:val="left"/>
+      <w:pPr>
+        <w:ind w:left="6480" w:hanging="360"/>
+      </w:pPr>
+      <w:rPr>
+        <w:rFonts w:ascii="Wingdings" w:hAnsi="Wingdings" w:hint="default"/>
+      </w:rPr>
+    </w:lvl>
+  </w:abstractNum>
   <w:num w:numId="1" w16cid:durableId="2053269299">
-    <w:abstractNumId w:val="3"/>
+    <w:abstractNumId w:val="8"/>
   </w:num>
   <w:num w:numId="2" w16cid:durableId="1467161050">
     <w:abstractNumId w:val="0"/>
   </w:num>
   <w:num w:numId="3" w16cid:durableId="323749420">
-    <w:abstractNumId w:val="4"/>
+    <w:abstractNumId w:val="11"/>
   </w:num>
   <w:num w:numId="4" w16cid:durableId="467212983">
     <w:abstractNumId w:val="1"/>
   </w:num>
   <w:num w:numId="5" w16cid:durableId="1496069397">
+    <w:abstractNumId w:val="4"/>
+  </w:num>
+  <w:num w:numId="6" w16cid:durableId="365565750">
+    <w:abstractNumId w:val="3"/>
+  </w:num>
+  <w:num w:numId="7" w16cid:durableId="1460025960">
+    <w:abstractNumId w:val="9"/>
+  </w:num>
+  <w:num w:numId="8" w16cid:durableId="113912216">
+    <w:abstractNumId w:val="10"/>
+  </w:num>
+  <w:num w:numId="9" w16cid:durableId="111169073">
+    <w:abstractNumId w:val="12"/>
+  </w:num>
+  <w:num w:numId="10" w16cid:durableId="1642923062">
+    <w:abstractNumId w:val="7"/>
+  </w:num>
+  <w:num w:numId="11" w16cid:durableId="511992094">
     <w:abstractNumId w:val="2"/>
+  </w:num>
+  <w:num w:numId="12" w16cid:durableId="636182977">
+    <w:abstractNumId w:val="13"/>
+  </w:num>
+  <w:num w:numId="13" w16cid:durableId="651180427">
+    <w:abstractNumId w:val="6"/>
+  </w:num>
+  <w:num w:numId="14" w16cid:durableId="120271799">
+    <w:abstractNumId w:val="5"/>
   </w:num>
 </w:numbering>
 </file>

</xml_diff>